<commit_message>
updating milestones and removing left out comments from Ethics application
</commit_message>
<xml_diff>
--- a/Delieverables/Milestones_updated.docx
+++ b/Delieverables/Milestones_updated.docx
@@ -46,7 +46,7 @@
     </w:p>
     <w:p>
       <w:pPr>
-        <w:pStyle w:val="Ttulo1"/>
+        <w:pStyle w:val="Heading1"/>
       </w:pPr>
       <w:r>
         <w:rPr>
@@ -66,20 +66,12 @@
     </w:p>
     <w:p>
       <w:pPr>
-        <w:pStyle w:val="Ttulo2"/>
+        <w:pStyle w:val="Heading2"/>
         <w:ind w:left="386" w:firstLine="0"/>
         <w:jc w:val="left"/>
       </w:pPr>
       <w:r>
-        <w:t xml:space="preserve">Project Title: Extending </w:t>
-      </w:r>
-      <w:proofErr w:type="spellStart"/>
-      <w:r>
-        <w:t>StackOverflow</w:t>
-      </w:r>
-      <w:proofErr w:type="spellEnd"/>
-      <w:r>
-        <w:t xml:space="preserve"> Gamification using Social Media </w:t>
+        <w:t xml:space="preserve">Project Title: Extending StackOverflow Gamification using Social Media </w:t>
       </w:r>
     </w:p>
     <w:p>
@@ -226,7 +218,25 @@
           <w:sz w:val="24"/>
           <w:lang w:val="es-ES"/>
         </w:rPr>
-        <w:t>Arturo Reyes Lopez (</w:t>
+        <w:t xml:space="preserve">Arturo Reyes </w:t>
+      </w:r>
+      <w:proofErr w:type="spellStart"/>
+      <w:r>
+        <w:rPr>
+          <w:rFonts w:ascii="Arial" w:eastAsia="Arial" w:hAnsi="Arial" w:cs="Arial"/>
+          <w:sz w:val="24"/>
+          <w:lang w:val="es-ES"/>
+        </w:rPr>
+        <w:t>Lopez</w:t>
+      </w:r>
+      <w:proofErr w:type="spellEnd"/>
+      <w:r>
+        <w:rPr>
+          <w:rFonts w:ascii="Arial" w:eastAsia="Arial" w:hAnsi="Arial" w:cs="Arial"/>
+          <w:sz w:val="24"/>
+          <w:lang w:val="es-ES"/>
+        </w:rPr>
+        <w:t xml:space="preserve"> (</w:t>
       </w:r>
       <w:proofErr w:type="spellStart"/>
       <w:r>
@@ -1854,9 +1864,15 @@
             <w:shd w:val="clear" w:color="auto" w:fill="F3F3F3"/>
           </w:tcPr>
           <w:p>
-            <w:r>
-              <w:rPr>
-                <w:rFonts w:ascii="Arial" w:eastAsia="Arial" w:hAnsi="Arial" w:cs="Arial"/>
+            <w:pPr>
+              <w:rPr>
+                <w:strike/>
+              </w:rPr>
+            </w:pPr>
+            <w:r>
+              <w:rPr>
+                <w:rFonts w:ascii="Arial" w:eastAsia="Arial" w:hAnsi="Arial" w:cs="Arial"/>
+                <w:strike/>
                 <w:sz w:val="24"/>
               </w:rPr>
               <w:t xml:space="preserve">Complete Ethics application and Consent form. </w:t>
@@ -1913,9 +1929,15 @@
             <w:shd w:val="clear" w:color="auto" w:fill="F3F3F3"/>
           </w:tcPr>
           <w:p>
-            <w:r>
-              <w:rPr>
-                <w:rFonts w:ascii="Arial" w:eastAsia="Arial" w:hAnsi="Arial" w:cs="Arial"/>
+            <w:pPr>
+              <w:rPr>
+                <w:strike/>
+              </w:rPr>
+            </w:pPr>
+            <w:r>
+              <w:rPr>
+                <w:rFonts w:ascii="Arial" w:eastAsia="Arial" w:hAnsi="Arial" w:cs="Arial"/>
+                <w:strike/>
                 <w:sz w:val="24"/>
               </w:rPr>
               <w:t>Define levels of reputation to study.</w:t>
@@ -1923,6 +1945,7 @@
             <w:r>
               <w:rPr>
                 <w:rFonts w:ascii="Times New Roman" w:eastAsia="Times New Roman" w:hAnsi="Times New Roman" w:cs="Times New Roman"/>
+                <w:strike/>
                 <w:sz w:val="24"/>
               </w:rPr>
               <w:t xml:space="preserve"> </w:t>
@@ -1989,10 +2012,14 @@
             <w:pPr>
               <w:spacing w:line="239" w:lineRule="auto"/>
               <w:ind w:right="57"/>
-            </w:pPr>
-            <w:r>
-              <w:rPr>
-                <w:rFonts w:ascii="Arial" w:eastAsia="Arial" w:hAnsi="Arial" w:cs="Arial"/>
+              <w:rPr>
+                <w:strike/>
+              </w:rPr>
+            </w:pPr>
+            <w:r>
+              <w:rPr>
+                <w:rFonts w:ascii="Arial" w:eastAsia="Arial" w:hAnsi="Arial" w:cs="Arial"/>
+                <w:strike/>
                 <w:sz w:val="24"/>
               </w:rPr>
               <w:t xml:space="preserve">Collect 150 users information </w:t>
@@ -2000,6 +2027,7 @@
             <w:r>
               <w:rPr>
                 <w:rFonts w:ascii="Arial" w:eastAsia="Arial" w:hAnsi="Arial" w:cs="Arial"/>
+                <w:strike/>
                 <w:sz w:val="24"/>
               </w:rPr>
               <w:t xml:space="preserve">by </w:t>
@@ -2007,6 +2035,7 @@
             <w:r>
               <w:rPr>
                 <w:rFonts w:ascii="Arial" w:eastAsia="Arial" w:hAnsi="Arial" w:cs="Arial"/>
+                <w:strike/>
                 <w:sz w:val="24"/>
               </w:rPr>
               <w:t>each</w:t>
@@ -2014,6 +2043,7 @@
             <w:r>
               <w:rPr>
                 <w:rFonts w:ascii="Arial" w:eastAsia="Arial" w:hAnsi="Arial" w:cs="Arial"/>
+                <w:strike/>
                 <w:sz w:val="24"/>
               </w:rPr>
               <w:t xml:space="preserve"> defined</w:t>
@@ -2021,6 +2051,7 @@
             <w:r>
               <w:rPr>
                 <w:rFonts w:ascii="Arial" w:eastAsia="Arial" w:hAnsi="Arial" w:cs="Arial"/>
+                <w:strike/>
                 <w:sz w:val="24"/>
               </w:rPr>
               <w:t xml:space="preserve"> category: high, medium and low reputation.</w:t>
@@ -2028,15 +2059,22 @@
             <w:r>
               <w:rPr>
                 <w:rFonts w:ascii="Times New Roman" w:eastAsia="Times New Roman" w:hAnsi="Times New Roman" w:cs="Times New Roman"/>
+                <w:strike/>
                 <w:sz w:val="24"/>
               </w:rPr>
               <w:t xml:space="preserve"> </w:t>
             </w:r>
           </w:p>
           <w:p>
+            <w:pPr>
+              <w:rPr>
+                <w:strike/>
+              </w:rPr>
+            </w:pPr>
             <w:r>
               <w:rPr>
                 <w:rFonts w:ascii="Times New Roman" w:eastAsia="Times New Roman" w:hAnsi="Times New Roman" w:cs="Times New Roman"/>
+                <w:strike/>
                 <w:sz w:val="24"/>
               </w:rPr>
               <w:t xml:space="preserve"> </w:t>
@@ -2102,10 +2140,14 @@
           <w:p>
             <w:pPr>
               <w:spacing w:line="238" w:lineRule="auto"/>
-            </w:pPr>
-            <w:r>
-              <w:rPr>
-                <w:rFonts w:ascii="Arial" w:eastAsia="Arial" w:hAnsi="Arial" w:cs="Arial"/>
+              <w:rPr>
+                <w:strike/>
+              </w:rPr>
+            </w:pPr>
+            <w:r>
+              <w:rPr>
+                <w:rFonts w:ascii="Arial" w:eastAsia="Arial" w:hAnsi="Arial" w:cs="Arial"/>
+                <w:strike/>
                 <w:sz w:val="24"/>
               </w:rPr>
               <w:t>Design questions for interviews (20 minutes duration).</w:t>
@@ -2113,15 +2155,22 @@
             <w:r>
               <w:rPr>
                 <w:rFonts w:ascii="Times New Roman" w:eastAsia="Times New Roman" w:hAnsi="Times New Roman" w:cs="Times New Roman"/>
+                <w:strike/>
                 <w:sz w:val="24"/>
               </w:rPr>
               <w:t xml:space="preserve"> </w:t>
             </w:r>
           </w:p>
           <w:p>
+            <w:pPr>
+              <w:rPr>
+                <w:strike/>
+              </w:rPr>
+            </w:pPr>
             <w:r>
               <w:rPr>
                 <w:rFonts w:ascii="Times New Roman" w:eastAsia="Times New Roman" w:hAnsi="Times New Roman" w:cs="Times New Roman"/>
+                <w:strike/>
                 <w:sz w:val="24"/>
               </w:rPr>
               <w:t xml:space="preserve"> </w:t>
@@ -2200,24 +2249,18 @@
           <w:p>
             <w:pPr>
               <w:rPr>
+                <w:strike/>
                 <w:lang w:val="fr-FR"/>
               </w:rPr>
             </w:pPr>
             <w:r>
               <w:rPr>
                 <w:rFonts w:ascii="Arial" w:eastAsia="Arial" w:hAnsi="Arial" w:cs="Arial"/>
+                <w:strike/>
                 <w:sz w:val="24"/>
                 <w:lang w:val="fr-FR"/>
               </w:rPr>
-              <w:t>Design questions for Survey</w:t>
-            </w:r>
-            <w:r>
-              <w:rPr>
-                <w:rFonts w:ascii="Arial" w:eastAsia="Arial" w:hAnsi="Arial" w:cs="Arial"/>
-                <w:sz w:val="24"/>
-                <w:lang w:val="fr-FR"/>
-              </w:rPr>
-              <w:t>.</w:t>
+              <w:t>Design questions for Survey.</w:t>
             </w:r>
           </w:p>
         </w:tc>
@@ -2246,6 +2289,104 @@
                 <w:lang w:val="de-DE"/>
               </w:rPr>
               <w:t>TB, NG, AR, RBW, AB</w:t>
+            </w:r>
+          </w:p>
+        </w:tc>
+      </w:tr>
+      <w:tr>
+        <w:trPr>
+          <w:trHeight w:val="752"/>
+        </w:trPr>
+        <w:tc>
+          <w:tcPr>
+            <w:tcW w:w="0" w:type="auto"/>
+            <w:vMerge/>
+            <w:tcBorders>
+              <w:left w:val="single" w:sz="6" w:space="0" w:color="000000"/>
+              <w:right w:val="single" w:sz="6" w:space="0" w:color="000000"/>
+            </w:tcBorders>
+          </w:tcPr>
+          <w:p>
+            <w:pPr>
+              <w:rPr>
+                <w:lang w:val="de-DE"/>
+              </w:rPr>
+            </w:pPr>
+          </w:p>
+        </w:tc>
+        <w:tc>
+          <w:tcPr>
+            <w:tcW w:w="4707" w:type="dxa"/>
+            <w:tcBorders>
+              <w:top w:val="single" w:sz="6" w:space="0" w:color="000000"/>
+              <w:left w:val="single" w:sz="6" w:space="0" w:color="000000"/>
+              <w:bottom w:val="single" w:sz="6" w:space="0" w:color="000000"/>
+              <w:right w:val="single" w:sz="6" w:space="0" w:color="000000"/>
+            </w:tcBorders>
+            <w:shd w:val="clear" w:color="auto" w:fill="F3F3F3"/>
+          </w:tcPr>
+          <w:p>
+            <w:pPr>
+              <w:rPr>
+                <w:rFonts w:ascii="Arial" w:eastAsia="Arial" w:hAnsi="Arial" w:cs="Arial"/>
+                <w:strike/>
+                <w:sz w:val="24"/>
+              </w:rPr>
+            </w:pPr>
+            <w:bookmarkStart w:id="0" w:name="_GoBack"/>
+            <w:r>
+              <w:rPr>
+                <w:rFonts w:ascii="Arial" w:eastAsia="Arial" w:hAnsi="Arial" w:cs="Arial"/>
+                <w:strike/>
+                <w:sz w:val="24"/>
+              </w:rPr>
+              <w:t xml:space="preserve">Revised Milestones, Ethics application and  </w:t>
+            </w:r>
+            <w:proofErr w:type="spellStart"/>
+            <w:r>
+              <w:rPr>
+                <w:rFonts w:ascii="Arial" w:eastAsia="Arial" w:hAnsi="Arial" w:cs="Arial"/>
+                <w:strike/>
+                <w:sz w:val="24"/>
+              </w:rPr>
+              <w:t>Work_log</w:t>
+            </w:r>
+            <w:proofErr w:type="spellEnd"/>
+            <w:r>
+              <w:rPr>
+                <w:rFonts w:ascii="Arial" w:eastAsia="Arial" w:hAnsi="Arial" w:cs="Arial"/>
+                <w:strike/>
+                <w:sz w:val="24"/>
+              </w:rPr>
+              <w:t xml:space="preserve"> format based on the feedback</w:t>
+            </w:r>
+            <w:bookmarkEnd w:id="0"/>
+          </w:p>
+        </w:tc>
+        <w:tc>
+          <w:tcPr>
+            <w:tcW w:w="2504" w:type="dxa"/>
+            <w:tcBorders>
+              <w:top w:val="single" w:sz="6" w:space="0" w:color="000000"/>
+              <w:left w:val="single" w:sz="6" w:space="0" w:color="000000"/>
+              <w:bottom w:val="single" w:sz="6" w:space="0" w:color="000000"/>
+              <w:right w:val="single" w:sz="6" w:space="0" w:color="000000"/>
+            </w:tcBorders>
+            <w:shd w:val="clear" w:color="auto" w:fill="F3F3F3"/>
+          </w:tcPr>
+          <w:p>
+            <w:pPr>
+              <w:rPr>
+                <w:lang w:val="de-DE"/>
+              </w:rPr>
+            </w:pPr>
+            <w:r>
+              <w:rPr>
+                <w:rFonts w:ascii="Arial" w:eastAsia="Arial" w:hAnsi="Arial" w:cs="Arial"/>
+                <w:b/>
+                <w:sz w:val="24"/>
+              </w:rPr>
+              <w:t>AR,NG</w:t>
             </w:r>
           </w:p>
         </w:tc>
@@ -2295,7 +2436,7 @@
                 <w:rFonts w:ascii="Arial" w:eastAsia="Arial" w:hAnsi="Arial" w:cs="Arial"/>
                 <w:sz w:val="24"/>
               </w:rPr>
-              <w:t>Send emails to all participants in the research asking for permission to participate and explaining the research.</w:t>
+              <w:t>Revised project proposal based on the feedback</w:t>
             </w:r>
           </w:p>
         </w:tc>
@@ -2313,18 +2454,25 @@
           <w:p>
             <w:pPr>
               <w:rPr>
-                <w:rFonts w:ascii="Arial" w:eastAsia="Arial" w:hAnsi="Arial" w:cs="Arial"/>
-                <w:b/>
-                <w:sz w:val="24"/>
-              </w:rPr>
-            </w:pPr>
-            <w:r>
-              <w:rPr>
-                <w:rFonts w:ascii="Arial" w:eastAsia="Arial" w:hAnsi="Arial" w:cs="Arial"/>
-                <w:b/>
-                <w:sz w:val="24"/>
-              </w:rPr>
-              <w:t>AR,NG</w:t>
+                <w:lang w:val="de-DE"/>
+              </w:rPr>
+            </w:pPr>
+            <w:r>
+              <w:rPr>
+                <w:rFonts w:ascii="Arial" w:eastAsia="Arial" w:hAnsi="Arial" w:cs="Arial"/>
+                <w:b/>
+                <w:sz w:val="24"/>
+                <w:lang w:val="de-DE"/>
+              </w:rPr>
+              <w:t>TB, NG, AR, RBW, AB</w:t>
+            </w:r>
+            <w:r>
+              <w:rPr>
+                <w:rFonts w:ascii="Times New Roman" w:eastAsia="Times New Roman" w:hAnsi="Times New Roman" w:cs="Times New Roman"/>
+                <w:sz w:val="24"/>
+                <w:lang w:val="de-DE"/>
+              </w:rPr>
+              <w:t xml:space="preserve"> </w:t>
             </w:r>
           </w:p>
         </w:tc>
@@ -2340,7 +2488,6 @@
             <w:tcBorders>
               <w:top w:val="single" w:sz="6" w:space="0" w:color="000000"/>
               <w:left w:val="single" w:sz="6" w:space="0" w:color="000000"/>
-              <w:bottom w:val="single" w:sz="6" w:space="0" w:color="000000"/>
               <w:right w:val="single" w:sz="6" w:space="0" w:color="000000"/>
             </w:tcBorders>
           </w:tcPr>
@@ -2355,6 +2502,7 @@
                 <w:sz w:val="24"/>
                 <w:u w:val="single" w:color="000000"/>
               </w:rPr>
+              <w:lastRenderedPageBreak/>
               <w:t>WEEK 4</w:t>
             </w:r>
             <w:r>
@@ -2384,7 +2532,7 @@
               <mc:AlternateContent>
                 <mc:Choice Requires="wpg">
                   <w:drawing>
-                    <wp:anchor distT="0" distB="0" distL="114300" distR="114300" simplePos="0" relativeHeight="251676672" behindDoc="1" locked="0" layoutInCell="1" allowOverlap="1" wp14:anchorId="64798539" wp14:editId="24F8CEB9">
+                    <wp:anchor distT="0" distB="0" distL="114300" distR="114300" simplePos="0" relativeHeight="251688960" behindDoc="1" locked="0" layoutInCell="1" allowOverlap="1" wp14:anchorId="0EBDFDF2" wp14:editId="29C3F1B3">
                       <wp:simplePos x="0" y="0"/>
                       <wp:positionH relativeFrom="column">
                         <wp:posOffset>129921</wp:posOffset>
@@ -2525,7 +2673,7 @@
                 </mc:Choice>
                 <mc:Fallback>
                   <w:pict>
-                    <v:group w14:anchorId="265BC747" id="Group 6428" o:spid="_x0000_s1026" style="position:absolute;margin-left:10.25pt;margin-top:-.65pt;width:85.45pt;height:27.95pt;z-index:-251639808" coordsize="10850,3550" o:gfxdata="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">
+                    <v:group w14:anchorId="55CD9135" id="Group 6428" o:spid="_x0000_s1026" style="position:absolute;margin-left:10.25pt;margin-top:-.65pt;width:85.45pt;height:27.95pt;z-index:-251627520" coordsize="10850,3550" o:gfxdata="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">
                       <v:shape id="Shape 7014" o:spid="_x0000_s1027" style="position:absolute;width:10850;height:1798;visibility:visible;mso-wrap-style:square;v-text-anchor:top" coordsize="1085088,179832" o:gfxdata="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" path="m,l1085088,r,179832l,179832,,e" fillcolor="#f3f3f3" stroked="f" strokeweight="0">
                         <v:stroke miterlimit="83231f" joinstyle="miter"/>
                         <v:path arrowok="t" textboxrect="0,0,1085088,179832"/>
@@ -2568,6 +2716,12 @@
           <w:p>
             <w:pPr>
               <w:ind w:left="99"/>
+              <w:rPr>
+                <w:rFonts w:ascii="Arial" w:eastAsia="Arial" w:hAnsi="Arial" w:cs="Arial"/>
+                <w:b/>
+                <w:sz w:val="24"/>
+                <w:u w:val="single" w:color="000000"/>
+              </w:rPr>
             </w:pPr>
             <w:r>
               <w:rPr>
@@ -2605,6 +2759,80 @@
               <w:bottom w:val="single" w:sz="6" w:space="0" w:color="000000"/>
               <w:right w:val="single" w:sz="6" w:space="0" w:color="000000"/>
             </w:tcBorders>
+          </w:tcPr>
+          <w:p>
+            <w:pPr>
+              <w:rPr>
+                <w:rFonts w:ascii="Arial" w:eastAsia="Arial" w:hAnsi="Arial" w:cs="Arial"/>
+                <w:sz w:val="24"/>
+              </w:rPr>
+            </w:pPr>
+            <w:r>
+              <w:rPr>
+                <w:rFonts w:ascii="Arial" w:eastAsia="Arial" w:hAnsi="Arial" w:cs="Arial"/>
+                <w:sz w:val="24"/>
+              </w:rPr>
+              <w:t>Send emails to all participants in the research asking for permission to participate and explaining the research.</w:t>
+            </w:r>
+          </w:p>
+        </w:tc>
+        <w:tc>
+          <w:tcPr>
+            <w:tcW w:w="2504" w:type="dxa"/>
+            <w:tcBorders>
+              <w:top w:val="single" w:sz="6" w:space="0" w:color="000000"/>
+              <w:left w:val="single" w:sz="6" w:space="0" w:color="000000"/>
+              <w:bottom w:val="single" w:sz="6" w:space="0" w:color="000000"/>
+              <w:right w:val="single" w:sz="6" w:space="0" w:color="000000"/>
+            </w:tcBorders>
+          </w:tcPr>
+          <w:p>
+            <w:pPr>
+              <w:rPr>
+                <w:rFonts w:ascii="Arial" w:eastAsia="Arial" w:hAnsi="Arial" w:cs="Arial"/>
+                <w:b/>
+                <w:sz w:val="24"/>
+              </w:rPr>
+            </w:pPr>
+            <w:r>
+              <w:rPr>
+                <w:rFonts w:ascii="Arial" w:eastAsia="Arial" w:hAnsi="Arial" w:cs="Arial"/>
+                <w:b/>
+                <w:sz w:val="24"/>
+              </w:rPr>
+              <w:t>AR,NG</w:t>
+            </w:r>
+          </w:p>
+        </w:tc>
+      </w:tr>
+      <w:tr>
+        <w:trPr>
+          <w:trHeight w:val="20"/>
+        </w:trPr>
+        <w:tc>
+          <w:tcPr>
+            <w:tcW w:w="2132" w:type="dxa"/>
+            <w:vMerge/>
+            <w:tcBorders>
+              <w:left w:val="single" w:sz="6" w:space="0" w:color="000000"/>
+              <w:right w:val="single" w:sz="6" w:space="0" w:color="000000"/>
+            </w:tcBorders>
+          </w:tcPr>
+          <w:p>
+            <w:pPr>
+              <w:ind w:left="99"/>
+            </w:pPr>
+          </w:p>
+        </w:tc>
+        <w:tc>
+          <w:tcPr>
+            <w:tcW w:w="4707" w:type="dxa"/>
+            <w:tcBorders>
+              <w:top w:val="single" w:sz="6" w:space="0" w:color="000000"/>
+              <w:left w:val="single" w:sz="6" w:space="0" w:color="000000"/>
+              <w:bottom w:val="single" w:sz="6" w:space="0" w:color="000000"/>
+              <w:right w:val="single" w:sz="6" w:space="0" w:color="000000"/>
+            </w:tcBorders>
             <w:vAlign w:val="center"/>
           </w:tcPr>
           <w:p>
@@ -2619,39 +2847,7 @@
                 <w:rFonts w:ascii="Arial" w:eastAsia="Arial" w:hAnsi="Arial" w:cs="Arial"/>
                 <w:sz w:val="24"/>
               </w:rPr>
-              <w:t xml:space="preserve">Apply survey questionnaires to </w:t>
-            </w:r>
-            <w:proofErr w:type="spellStart"/>
-            <w:r>
-              <w:rPr>
-                <w:rFonts w:ascii="Arial" w:eastAsia="Arial" w:hAnsi="Arial" w:cs="Arial"/>
-                <w:sz w:val="24"/>
-              </w:rPr>
-              <w:t>UVic</w:t>
-            </w:r>
-            <w:proofErr w:type="spellEnd"/>
-            <w:r>
-              <w:rPr>
-                <w:rFonts w:ascii="Arial" w:eastAsia="Arial" w:hAnsi="Arial" w:cs="Arial"/>
-                <w:sz w:val="24"/>
-              </w:rPr>
-              <w:t xml:space="preserve"> students in the CSCW class and </w:t>
-            </w:r>
-            <w:proofErr w:type="spellStart"/>
-            <w:r>
-              <w:rPr>
-                <w:rFonts w:ascii="Arial" w:eastAsia="Arial" w:hAnsi="Arial" w:cs="Arial"/>
-                <w:sz w:val="24"/>
-              </w:rPr>
-              <w:t>StackOverflow</w:t>
-            </w:r>
-            <w:proofErr w:type="spellEnd"/>
-            <w:r>
-              <w:rPr>
-                <w:rFonts w:ascii="Arial" w:eastAsia="Arial" w:hAnsi="Arial" w:cs="Arial"/>
-                <w:sz w:val="24"/>
-              </w:rPr>
-              <w:t xml:space="preserve"> members</w:t>
+              <w:t>Apply survey questionnaires to UVic students in the CSCW class and StackOverflow members</w:t>
             </w:r>
             <w:r>
               <w:rPr>
@@ -2701,7 +2897,6 @@
             <w:tcW w:w="0" w:type="auto"/>
             <w:vMerge/>
             <w:tcBorders>
-              <w:top w:val="nil"/>
               <w:left w:val="single" w:sz="6" w:space="0" w:color="000000"/>
               <w:bottom w:val="nil"/>
               <w:right w:val="single" w:sz="6" w:space="0" w:color="000000"/>
@@ -2766,23 +2961,7 @@
                 <w:b/>
                 <w:sz w:val="24"/>
               </w:rPr>
-              <w:t xml:space="preserve">RBW, </w:t>
-            </w:r>
-            <w:r>
-              <w:rPr>
-                <w:rFonts w:ascii="Arial" w:eastAsia="Arial" w:hAnsi="Arial" w:cs="Arial"/>
-                <w:b/>
-                <w:sz w:val="24"/>
-              </w:rPr>
-              <w:t>AR,</w:t>
-            </w:r>
-            <w:r>
-              <w:rPr>
-                <w:rFonts w:ascii="Arial" w:eastAsia="Arial" w:hAnsi="Arial" w:cs="Arial"/>
-                <w:b/>
-                <w:sz w:val="24"/>
-              </w:rPr>
-              <w:t xml:space="preserve"> NG</w:t>
+              <w:t>RBW, AR, NG</w:t>
             </w:r>
           </w:p>
         </w:tc>
@@ -2914,7 +3093,7 @@
               <mc:AlternateContent>
                 <mc:Choice Requires="wpg">
                   <w:drawing>
-                    <wp:anchor distT="0" distB="0" distL="114300" distR="114300" simplePos="0" relativeHeight="251677696" behindDoc="1" locked="0" layoutInCell="1" allowOverlap="1" wp14:anchorId="781F6213" wp14:editId="67026F0E">
+                    <wp:anchor distT="0" distB="0" distL="114300" distR="114300" simplePos="0" relativeHeight="251687936" behindDoc="1" locked="0" layoutInCell="1" allowOverlap="1" wp14:anchorId="5D1C3BA0" wp14:editId="1F285849">
                       <wp:simplePos x="0" y="0"/>
                       <wp:positionH relativeFrom="column">
                         <wp:posOffset>129921</wp:posOffset>
@@ -3055,7 +3234,7 @@
                 </mc:Choice>
                 <mc:Fallback>
                   <w:pict>
-                    <v:group w14:anchorId="53F0681C" id="Group 6428" o:spid="_x0000_s1026" style="position:absolute;margin-left:10.25pt;margin-top:-.65pt;width:85.45pt;height:27.95pt;z-index:-251638784" coordsize="10850,3550" o:gfxdata="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">
+                    <v:group w14:anchorId="69FEBA61" id="Group 6428" o:spid="_x0000_s1026" style="position:absolute;margin-left:10.25pt;margin-top:-.65pt;width:85.45pt;height:27.95pt;z-index:-251628544" coordsize="10850,3550" o:gfxdata="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">
                       <v:shape id="Shape 7014" o:spid="_x0000_s1027" style="position:absolute;width:10850;height:1798;visibility:visible;mso-wrap-style:square;v-text-anchor:top" coordsize="1085088,179832" o:gfxdata="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" path="m,l1085088,r,179832l,179832,,e" fillcolor="#f3f3f3" stroked="f" strokeweight="0">
                         <v:stroke miterlimit="83231f" joinstyle="miter"/>
                         <v:path arrowok="t" textboxrect="0,0,1085088,179832"/>
@@ -3121,23 +3300,7 @@
                 <w:rFonts w:ascii="Arial" w:eastAsia="Arial" w:hAnsi="Arial" w:cs="Arial"/>
                 <w:sz w:val="24"/>
               </w:rPr>
-              <w:t xml:space="preserve">Apply interviews to </w:t>
-            </w:r>
-            <w:proofErr w:type="spellStart"/>
-            <w:r>
-              <w:rPr>
-                <w:rFonts w:ascii="Arial" w:eastAsia="Arial" w:hAnsi="Arial" w:cs="Arial"/>
-                <w:sz w:val="24"/>
-              </w:rPr>
-              <w:t>StackOverflow</w:t>
-            </w:r>
-            <w:proofErr w:type="spellEnd"/>
-            <w:r>
-              <w:rPr>
-                <w:rFonts w:ascii="Arial" w:eastAsia="Arial" w:hAnsi="Arial" w:cs="Arial"/>
-                <w:sz w:val="24"/>
-              </w:rPr>
-              <w:t xml:space="preserve"> members selected by reputation level  (high, medium and low) through Skype</w:t>
+              <w:t>Apply interviews to StackOverflow members selected by reputation level  (high, medium and low) through Skype</w:t>
             </w:r>
           </w:p>
         </w:tc>
@@ -3216,23 +3379,7 @@
                 <w:rFonts w:ascii="Arial" w:eastAsia="Arial" w:hAnsi="Arial" w:cs="Arial"/>
                 <w:sz w:val="24"/>
               </w:rPr>
-              <w:t xml:space="preserve">Apply interviews to </w:t>
-            </w:r>
-            <w:proofErr w:type="spellStart"/>
-            <w:r>
-              <w:rPr>
-                <w:rFonts w:ascii="Arial" w:eastAsia="Arial" w:hAnsi="Arial" w:cs="Arial"/>
-                <w:sz w:val="24"/>
-              </w:rPr>
-              <w:t>UVic</w:t>
-            </w:r>
-            <w:proofErr w:type="spellEnd"/>
-            <w:r>
-              <w:rPr>
-                <w:rFonts w:ascii="Arial" w:eastAsia="Arial" w:hAnsi="Arial" w:cs="Arial"/>
-                <w:sz w:val="24"/>
-              </w:rPr>
-              <w:t xml:space="preserve"> students in the CSCW class</w:t>
+              <w:t>Apply interviews to UVic students in the CSCW class</w:t>
             </w:r>
           </w:p>
         </w:tc>
@@ -3614,14 +3761,7 @@
                 <w:rFonts w:ascii="Arial" w:eastAsia="Arial" w:hAnsi="Arial" w:cs="Arial"/>
                 <w:sz w:val="24"/>
               </w:rPr>
-              <w:t>Meeting with Dr. Margaret-A</w:t>
-            </w:r>
-            <w:r>
-              <w:rPr>
-                <w:rFonts w:ascii="Arial" w:eastAsia="Arial" w:hAnsi="Arial" w:cs="Arial"/>
-                <w:sz w:val="24"/>
-              </w:rPr>
-              <w:t>nne Storey to check individual work on the project, general progress and feedback</w:t>
+              <w:t>Meeting with Dr. Margaret-Anne Storey to check individual work on the project, general progress and feedback</w:t>
             </w:r>
             <w:proofErr w:type="gramStart"/>
             <w:r>
@@ -3629,14 +3769,7 @@
                 <w:rFonts w:ascii="Arial" w:eastAsia="Arial" w:hAnsi="Arial" w:cs="Arial"/>
                 <w:sz w:val="24"/>
               </w:rPr>
-              <w:t>.</w:t>
-            </w:r>
-            <w:r>
-              <w:rPr>
-                <w:rFonts w:ascii="Arial" w:eastAsia="Arial" w:hAnsi="Arial" w:cs="Arial"/>
-                <w:sz w:val="24"/>
-              </w:rPr>
-              <w:t>.</w:t>
+              <w:t>..</w:t>
             </w:r>
             <w:proofErr w:type="gramEnd"/>
           </w:p>
@@ -3940,6 +4073,7 @@
                 <w:sz w:val="24"/>
                 <w:u w:val="single" w:color="000000"/>
               </w:rPr>
+              <w:lastRenderedPageBreak/>
               <w:t>WEEK 8</w:t>
             </w:r>
             <w:r>
@@ -4149,16 +4283,7 @@
                 <w:b/>
                 <w:sz w:val="24"/>
               </w:rPr>
-              <w:t xml:space="preserve"> – </w:t>
-            </w:r>
-            <w:r>
-              <w:rPr>
-                <w:rFonts w:ascii="Arial" w:eastAsia="Arial" w:hAnsi="Arial" w:cs="Arial"/>
-                <w:b/>
-                <w:sz w:val="24"/>
-              </w:rPr>
-              <w:lastRenderedPageBreak/>
-              <w:t>December 6</w:t>
+              <w:t xml:space="preserve"> – December 6</w:t>
             </w:r>
             <w:r>
               <w:rPr>
@@ -4206,7 +4331,6 @@
                 <w:sz w:val="24"/>
                 <w:shd w:val="clear" w:color="auto" w:fill="F3F3F3"/>
               </w:rPr>
-              <w:lastRenderedPageBreak/>
               <w:t>Preparing Final Presentation</w:t>
             </w:r>
           </w:p>
@@ -4295,8 +4419,6 @@
               </w:rPr>
               <w:t>Improving Final project report</w:t>
             </w:r>
-            <w:bookmarkStart w:id="0" w:name="_GoBack"/>
-            <w:bookmarkEnd w:id="0"/>
           </w:p>
         </w:tc>
         <w:tc>
@@ -4345,7 +4467,6 @@
         <w:rPr>
           <w:lang w:val="de-DE"/>
         </w:rPr>
-        <w:lastRenderedPageBreak/>
         <w:t xml:space="preserve"> </w:t>
       </w:r>
     </w:p>
@@ -4976,10 +5097,10 @@
       <w:color w:val="000000"/>
     </w:rPr>
   </w:style>
-  <w:style w:type="paragraph" w:styleId="Ttulo1">
+  <w:style w:type="paragraph" w:styleId="Heading1">
     <w:name w:val="heading 1"/>
     <w:next w:val="Normal"/>
-    <w:link w:val="Ttulo1Car"/>
+    <w:link w:val="Heading1Char"/>
     <w:uiPriority w:val="9"/>
     <w:unhideWhenUsed/>
     <w:qFormat/>
@@ -4998,10 +5119,10 @@
       <w:sz w:val="36"/>
     </w:rPr>
   </w:style>
-  <w:style w:type="paragraph" w:styleId="Ttulo2">
+  <w:style w:type="paragraph" w:styleId="Heading2">
     <w:name w:val="heading 2"/>
     <w:next w:val="Normal"/>
-    <w:link w:val="Ttulo2Car"/>
+    <w:link w:val="Heading2Char"/>
     <w:uiPriority w:val="9"/>
     <w:unhideWhenUsed/>
     <w:qFormat/>
@@ -5019,13 +5140,13 @@
       <w:sz w:val="36"/>
     </w:rPr>
   </w:style>
-  <w:style w:type="character" w:default="1" w:styleId="Fuentedeprrafopredeter">
+  <w:style w:type="character" w:default="1" w:styleId="DefaultParagraphFont">
     <w:name w:val="Default Paragraph Font"/>
     <w:uiPriority w:val="1"/>
     <w:semiHidden/>
     <w:unhideWhenUsed/>
   </w:style>
-  <w:style w:type="table" w:default="1" w:styleId="Tablanormal">
+  <w:style w:type="table" w:default="1" w:styleId="TableNormal">
     <w:name w:val="Normal Table"/>
     <w:uiPriority w:val="99"/>
     <w:semiHidden/>
@@ -5040,24 +5161,24 @@
       </w:tblCellMar>
     </w:tblPr>
   </w:style>
-  <w:style w:type="numbering" w:default="1" w:styleId="Sinlista">
+  <w:style w:type="numbering" w:default="1" w:styleId="NoList">
     <w:name w:val="No List"/>
     <w:uiPriority w:val="99"/>
     <w:semiHidden/>
     <w:unhideWhenUsed/>
   </w:style>
-  <w:style w:type="character" w:customStyle="1" w:styleId="Ttulo2Car">
-    <w:name w:val="Título 2 Car"/>
-    <w:link w:val="Ttulo2"/>
+  <w:style w:type="character" w:customStyle="1" w:styleId="Heading2Char">
+    <w:name w:val="Heading 2 Char"/>
+    <w:link w:val="Heading2"/>
     <w:rPr>
       <w:rFonts w:ascii="Times New Roman" w:eastAsia="Times New Roman" w:hAnsi="Times New Roman" w:cs="Times New Roman"/>
       <w:color w:val="000000"/>
       <w:sz w:val="36"/>
     </w:rPr>
   </w:style>
-  <w:style w:type="character" w:customStyle="1" w:styleId="Ttulo1Car">
-    <w:name w:val="Título 1 Car"/>
-    <w:link w:val="Ttulo1"/>
+  <w:style w:type="character" w:customStyle="1" w:styleId="Heading1Char">
+    <w:name w:val="Heading 1 Char"/>
+    <w:link w:val="Heading1"/>
     <w:rPr>
       <w:rFonts w:ascii="Times New Roman" w:eastAsia="Times New Roman" w:hAnsi="Times New Roman" w:cs="Times New Roman"/>
       <w:b/>

</xml_diff>

<commit_message>
Updating Milestones and Work_log
</commit_message>
<xml_diff>
--- a/Delieverables/Milestones_updated.docx
+++ b/Delieverables/Milestones_updated.docx
@@ -2333,7 +2333,6 @@
                 <w:sz w:val="24"/>
               </w:rPr>
             </w:pPr>
-            <w:bookmarkStart w:id="0" w:name="_GoBack"/>
             <w:r>
               <w:rPr>
                 <w:rFonts w:ascii="Arial" w:eastAsia="Arial" w:hAnsi="Arial" w:cs="Arial"/>
@@ -2360,7 +2359,6 @@
               </w:rPr>
               <w:t xml:space="preserve"> format based on the feedback</w:t>
             </w:r>
-            <w:bookmarkEnd w:id="0"/>
           </w:p>
         </w:tc>
         <w:tc>
@@ -2428,12 +2426,14 @@
             <w:pPr>
               <w:rPr>
                 <w:rFonts w:ascii="Arial" w:eastAsia="Arial" w:hAnsi="Arial" w:cs="Arial"/>
-                <w:sz w:val="24"/>
-              </w:rPr>
-            </w:pPr>
-            <w:r>
-              <w:rPr>
-                <w:rFonts w:ascii="Arial" w:eastAsia="Arial" w:hAnsi="Arial" w:cs="Arial"/>
+                <w:strike/>
+                <w:sz w:val="24"/>
+              </w:rPr>
+            </w:pPr>
+            <w:r>
+              <w:rPr>
+                <w:rFonts w:ascii="Arial" w:eastAsia="Arial" w:hAnsi="Arial" w:cs="Arial"/>
+                <w:strike/>
                 <w:sz w:val="24"/>
               </w:rPr>
               <w:t>Revised project proposal based on the feedback</w:t>
@@ -2494,6 +2494,28 @@
           <w:p>
             <w:pPr>
               <w:ind w:left="99"/>
+              <w:rPr>
+                <w:rFonts w:ascii="Arial" w:eastAsia="Arial" w:hAnsi="Arial" w:cs="Arial"/>
+                <w:b/>
+                <w:sz w:val="24"/>
+                <w:u w:val="single" w:color="000000"/>
+              </w:rPr>
+            </w:pPr>
+          </w:p>
+          <w:p>
+            <w:pPr>
+              <w:ind w:left="99"/>
+              <w:rPr>
+                <w:rFonts w:ascii="Arial" w:eastAsia="Arial" w:hAnsi="Arial" w:cs="Arial"/>
+                <w:b/>
+                <w:sz w:val="24"/>
+                <w:u w:val="single" w:color="000000"/>
+              </w:rPr>
+            </w:pPr>
+          </w:p>
+          <w:p>
+            <w:pPr>
+              <w:ind w:left="99"/>
             </w:pPr>
             <w:r>
               <w:rPr>
@@ -2532,7 +2554,7 @@
               <mc:AlternateContent>
                 <mc:Choice Requires="wpg">
                   <w:drawing>
-                    <wp:anchor distT="0" distB="0" distL="114300" distR="114300" simplePos="0" relativeHeight="251688960" behindDoc="1" locked="0" layoutInCell="1" allowOverlap="1" wp14:anchorId="0EBDFDF2" wp14:editId="29C3F1B3">
+                    <wp:anchor distT="0" distB="0" distL="114300" distR="114300" simplePos="0" relativeHeight="251691008" behindDoc="1" locked="0" layoutInCell="1" allowOverlap="1" wp14:anchorId="0B71F18C" wp14:editId="2D4C2C6D">
                       <wp:simplePos x="0" y="0"/>
                       <wp:positionH relativeFrom="column">
                         <wp:posOffset>129921</wp:posOffset>
@@ -2673,7 +2695,7 @@
                 </mc:Choice>
                 <mc:Fallback>
                   <w:pict>
-                    <v:group w14:anchorId="55CD9135" id="Group 6428" o:spid="_x0000_s1026" style="position:absolute;margin-left:10.25pt;margin-top:-.65pt;width:85.45pt;height:27.95pt;z-index:-251627520" coordsize="10850,3550" o:gfxdata="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">
+                    <v:group w14:anchorId="411C49E5" id="Group 6428" o:spid="_x0000_s1026" style="position:absolute;margin-left:10.25pt;margin-top:-.65pt;width:85.45pt;height:27.95pt;z-index:-251625472" coordsize="10850,3550" o:gfxdata="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">
                       <v:shape id="Shape 7014" o:spid="_x0000_s1027" style="position:absolute;width:10850;height:1798;visibility:visible;mso-wrap-style:square;v-text-anchor:top" coordsize="1085088,179832" o:gfxdata="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" path="m,l1085088,r,179832l,179832,,e" fillcolor="#f3f3f3" stroked="f" strokeweight="0">
                         <v:stroke miterlimit="83231f" joinstyle="miter"/>
                         <v:path arrowok="t" textboxrect="0,0,1085088,179832"/>
@@ -2764,15 +2786,36 @@
             <w:pPr>
               <w:rPr>
                 <w:rFonts w:ascii="Arial" w:eastAsia="Arial" w:hAnsi="Arial" w:cs="Arial"/>
-                <w:sz w:val="24"/>
-              </w:rPr>
-            </w:pPr>
-            <w:r>
-              <w:rPr>
-                <w:rFonts w:ascii="Arial" w:eastAsia="Arial" w:hAnsi="Arial" w:cs="Arial"/>
-                <w:sz w:val="24"/>
-              </w:rPr>
-              <w:t>Send emails to all participants in the research asking for permission to participate and explaining the research.</w:t>
+                <w:strike/>
+                <w:sz w:val="24"/>
+              </w:rPr>
+            </w:pPr>
+          </w:p>
+          <w:p>
+            <w:pPr>
+              <w:rPr>
+                <w:rFonts w:ascii="Arial" w:eastAsia="Arial" w:hAnsi="Arial" w:cs="Arial"/>
+                <w:strike/>
+                <w:sz w:val="24"/>
+              </w:rPr>
+            </w:pPr>
+          </w:p>
+          <w:p>
+            <w:pPr>
+              <w:rPr>
+                <w:rFonts w:ascii="Arial" w:eastAsia="Arial" w:hAnsi="Arial" w:cs="Arial"/>
+                <w:strike/>
+                <w:sz w:val="24"/>
+              </w:rPr>
+            </w:pPr>
+            <w:r>
+              <w:rPr>
+                <w:rFonts w:ascii="Arial" w:eastAsia="Arial" w:hAnsi="Arial" w:cs="Arial"/>
+                <w:strike/>
+                <w:sz w:val="24"/>
+              </w:rPr>
+              <w:lastRenderedPageBreak/>
+              <w:t>Pilot the surveys</w:t>
             </w:r>
           </w:p>
         </w:tc>
@@ -2794,13 +2837,32 @@
                 <w:sz w:val="24"/>
               </w:rPr>
             </w:pPr>
-            <w:r>
-              <w:rPr>
-                <w:rFonts w:ascii="Arial" w:eastAsia="Arial" w:hAnsi="Arial" w:cs="Arial"/>
-                <w:b/>
-                <w:sz w:val="24"/>
-              </w:rPr>
-              <w:t>AR,NG</w:t>
+          </w:p>
+          <w:p>
+            <w:pPr>
+              <w:rPr>
+                <w:rFonts w:ascii="Arial" w:eastAsia="Arial" w:hAnsi="Arial" w:cs="Arial"/>
+                <w:b/>
+                <w:sz w:val="24"/>
+              </w:rPr>
+            </w:pPr>
+          </w:p>
+          <w:p>
+            <w:pPr>
+              <w:rPr>
+                <w:rFonts w:ascii="Arial" w:eastAsia="Arial" w:hAnsi="Arial" w:cs="Arial"/>
+                <w:b/>
+                <w:sz w:val="24"/>
+              </w:rPr>
+            </w:pPr>
+            <w:r>
+              <w:rPr>
+                <w:rFonts w:ascii="Arial" w:eastAsia="Arial" w:hAnsi="Arial" w:cs="Arial"/>
+                <w:b/>
+                <w:sz w:val="24"/>
+              </w:rPr>
+              <w:lastRenderedPageBreak/>
+              <w:t>AR, TB, AB</w:t>
             </w:r>
           </w:p>
         </w:tc>
@@ -2821,6 +2883,12 @@
           <w:p>
             <w:pPr>
               <w:ind w:left="99"/>
+              <w:rPr>
+                <w:rFonts w:ascii="Arial" w:eastAsia="Arial" w:hAnsi="Arial" w:cs="Arial"/>
+                <w:b/>
+                <w:sz w:val="24"/>
+                <w:u w:val="single" w:color="000000"/>
+              </w:rPr>
             </w:pPr>
           </w:p>
         </w:tc>
@@ -2837,24 +2905,279 @@
           </w:tcPr>
           <w:p>
             <w:pPr>
+              <w:jc w:val="both"/>
+              <w:rPr>
+                <w:rFonts w:ascii="Arial" w:eastAsia="Arial" w:hAnsi="Arial" w:cs="Arial"/>
+                <w:strike/>
+                <w:sz w:val="24"/>
+              </w:rPr>
+            </w:pPr>
+            <w:r>
+              <w:rPr>
+                <w:rFonts w:ascii="Arial" w:eastAsia="Arial" w:hAnsi="Arial" w:cs="Arial"/>
+                <w:strike/>
+                <w:sz w:val="24"/>
+              </w:rPr>
+              <w:t>Based on Pilot feedback, improvise the survey questions.</w:t>
+            </w:r>
+          </w:p>
+        </w:tc>
+        <w:tc>
+          <w:tcPr>
+            <w:tcW w:w="2504" w:type="dxa"/>
+            <w:tcBorders>
+              <w:top w:val="single" w:sz="6" w:space="0" w:color="000000"/>
+              <w:left w:val="single" w:sz="6" w:space="0" w:color="000000"/>
+              <w:bottom w:val="single" w:sz="6" w:space="0" w:color="000000"/>
+              <w:right w:val="single" w:sz="6" w:space="0" w:color="000000"/>
+            </w:tcBorders>
+          </w:tcPr>
+          <w:p>
+            <w:pPr>
+              <w:rPr>
+                <w:rFonts w:ascii="Arial" w:eastAsia="Arial" w:hAnsi="Arial" w:cs="Arial"/>
+                <w:b/>
+                <w:sz w:val="24"/>
+              </w:rPr>
+            </w:pPr>
+            <w:r>
+              <w:rPr>
+                <w:rFonts w:ascii="Arial" w:eastAsia="Arial" w:hAnsi="Arial" w:cs="Arial"/>
+                <w:b/>
+                <w:sz w:val="24"/>
+              </w:rPr>
+              <w:t>AR,NG</w:t>
+            </w:r>
+          </w:p>
+        </w:tc>
+      </w:tr>
+      <w:tr>
+        <w:trPr>
+          <w:trHeight w:val="20"/>
+        </w:trPr>
+        <w:tc>
+          <w:tcPr>
+            <w:tcW w:w="2132" w:type="dxa"/>
+            <w:vMerge/>
+            <w:tcBorders>
+              <w:left w:val="single" w:sz="6" w:space="0" w:color="000000"/>
+              <w:right w:val="single" w:sz="6" w:space="0" w:color="000000"/>
+            </w:tcBorders>
+          </w:tcPr>
+          <w:p>
+            <w:pPr>
+              <w:ind w:left="99"/>
+              <w:rPr>
+                <w:rFonts w:ascii="Arial" w:eastAsia="Arial" w:hAnsi="Arial" w:cs="Arial"/>
+                <w:b/>
+                <w:sz w:val="24"/>
+                <w:u w:val="single" w:color="000000"/>
+              </w:rPr>
+            </w:pPr>
+          </w:p>
+        </w:tc>
+        <w:tc>
+          <w:tcPr>
+            <w:tcW w:w="4707" w:type="dxa"/>
+            <w:tcBorders>
+              <w:top w:val="single" w:sz="6" w:space="0" w:color="000000"/>
+              <w:left w:val="single" w:sz="6" w:space="0" w:color="000000"/>
+              <w:bottom w:val="single" w:sz="6" w:space="0" w:color="000000"/>
+              <w:right w:val="single" w:sz="6" w:space="0" w:color="000000"/>
+            </w:tcBorders>
+          </w:tcPr>
+          <w:p>
+            <w:pPr>
+              <w:rPr>
+                <w:rFonts w:ascii="Arial" w:eastAsia="Arial" w:hAnsi="Arial" w:cs="Arial"/>
+                <w:strike/>
+                <w:sz w:val="24"/>
+              </w:rPr>
+            </w:pPr>
+            <w:r>
+              <w:rPr>
+                <w:rFonts w:ascii="Arial" w:eastAsia="Arial" w:hAnsi="Arial" w:cs="Arial"/>
+                <w:strike/>
+                <w:sz w:val="24"/>
+              </w:rPr>
+              <w:t xml:space="preserve">Extract emails from </w:t>
+            </w:r>
+            <w:proofErr w:type="spellStart"/>
+            <w:r>
+              <w:rPr>
+                <w:rFonts w:ascii="Arial" w:eastAsia="Arial" w:hAnsi="Arial" w:cs="Arial"/>
+                <w:strike/>
+                <w:sz w:val="24"/>
+              </w:rPr>
+              <w:t>Github</w:t>
+            </w:r>
+            <w:proofErr w:type="spellEnd"/>
+            <w:r>
+              <w:rPr>
+                <w:rFonts w:ascii="Arial" w:eastAsia="Arial" w:hAnsi="Arial" w:cs="Arial"/>
+                <w:strike/>
+                <w:sz w:val="24"/>
+              </w:rPr>
+              <w:t xml:space="preserve"> for SO users</w:t>
+            </w:r>
+          </w:p>
+        </w:tc>
+        <w:tc>
+          <w:tcPr>
+            <w:tcW w:w="2504" w:type="dxa"/>
+            <w:tcBorders>
+              <w:top w:val="single" w:sz="6" w:space="0" w:color="000000"/>
+              <w:left w:val="single" w:sz="6" w:space="0" w:color="000000"/>
+              <w:bottom w:val="single" w:sz="6" w:space="0" w:color="000000"/>
+              <w:right w:val="single" w:sz="6" w:space="0" w:color="000000"/>
+            </w:tcBorders>
+          </w:tcPr>
+          <w:p>
+            <w:pPr>
+              <w:rPr>
+                <w:rFonts w:ascii="Arial" w:eastAsia="Arial" w:hAnsi="Arial" w:cs="Arial"/>
+                <w:b/>
+                <w:sz w:val="24"/>
+              </w:rPr>
+            </w:pPr>
+            <w:r>
+              <w:rPr>
+                <w:rFonts w:ascii="Arial" w:eastAsia="Arial" w:hAnsi="Arial" w:cs="Arial"/>
+                <w:b/>
+                <w:sz w:val="24"/>
+              </w:rPr>
+              <w:t>RBW</w:t>
+            </w:r>
+          </w:p>
+        </w:tc>
+      </w:tr>
+      <w:tr>
+        <w:trPr>
+          <w:trHeight w:val="20"/>
+        </w:trPr>
+        <w:tc>
+          <w:tcPr>
+            <w:tcW w:w="2132" w:type="dxa"/>
+            <w:vMerge/>
+            <w:tcBorders>
+              <w:left w:val="single" w:sz="6" w:space="0" w:color="000000"/>
+              <w:right w:val="single" w:sz="6" w:space="0" w:color="000000"/>
+            </w:tcBorders>
+          </w:tcPr>
+          <w:p>
+            <w:pPr>
+              <w:ind w:left="99"/>
+              <w:rPr>
+                <w:rFonts w:ascii="Arial" w:eastAsia="Arial" w:hAnsi="Arial" w:cs="Arial"/>
+                <w:b/>
+                <w:sz w:val="24"/>
+                <w:u w:val="single" w:color="000000"/>
+              </w:rPr>
+            </w:pPr>
+          </w:p>
+        </w:tc>
+        <w:tc>
+          <w:tcPr>
+            <w:tcW w:w="4707" w:type="dxa"/>
+            <w:tcBorders>
+              <w:top w:val="single" w:sz="6" w:space="0" w:color="000000"/>
+              <w:left w:val="single" w:sz="6" w:space="0" w:color="000000"/>
+              <w:bottom w:val="single" w:sz="6" w:space="0" w:color="000000"/>
+              <w:right w:val="single" w:sz="6" w:space="0" w:color="000000"/>
+            </w:tcBorders>
+          </w:tcPr>
+          <w:p>
+            <w:pPr>
+              <w:rPr>
+                <w:rFonts w:ascii="Arial" w:eastAsia="Arial" w:hAnsi="Arial" w:cs="Arial"/>
+                <w:sz w:val="24"/>
+                <w:u w:val="single"/>
+              </w:rPr>
+            </w:pPr>
+            <w:r>
+              <w:rPr>
+                <w:rFonts w:ascii="Arial" w:eastAsia="Arial" w:hAnsi="Arial" w:cs="Arial"/>
+                <w:sz w:val="24"/>
+                <w:u w:val="single"/>
+              </w:rPr>
+              <w:t>Send emails to all participants in the research asking for permission to participate and explaining the research.[Medium &amp; High reputation]</w:t>
+            </w:r>
+          </w:p>
+        </w:tc>
+        <w:tc>
+          <w:tcPr>
+            <w:tcW w:w="2504" w:type="dxa"/>
+            <w:tcBorders>
+              <w:top w:val="single" w:sz="6" w:space="0" w:color="000000"/>
+              <w:left w:val="single" w:sz="6" w:space="0" w:color="000000"/>
+              <w:bottom w:val="single" w:sz="6" w:space="0" w:color="000000"/>
+              <w:right w:val="single" w:sz="6" w:space="0" w:color="000000"/>
+            </w:tcBorders>
+          </w:tcPr>
+          <w:p>
+            <w:pPr>
+              <w:rPr>
+                <w:rFonts w:ascii="Arial" w:eastAsia="Arial" w:hAnsi="Arial" w:cs="Arial"/>
+                <w:b/>
+                <w:sz w:val="24"/>
+              </w:rPr>
+            </w:pPr>
+            <w:r>
+              <w:rPr>
+                <w:rFonts w:ascii="Arial" w:eastAsia="Arial" w:hAnsi="Arial" w:cs="Arial"/>
+                <w:b/>
+                <w:sz w:val="24"/>
+              </w:rPr>
+              <w:t>AR,NG</w:t>
+            </w:r>
+          </w:p>
+        </w:tc>
+      </w:tr>
+      <w:tr>
+        <w:trPr>
+          <w:trHeight w:val="20"/>
+        </w:trPr>
+        <w:tc>
+          <w:tcPr>
+            <w:tcW w:w="2132" w:type="dxa"/>
+            <w:vMerge/>
+            <w:tcBorders>
+              <w:left w:val="single" w:sz="6" w:space="0" w:color="000000"/>
+              <w:right w:val="single" w:sz="6" w:space="0" w:color="000000"/>
+            </w:tcBorders>
+          </w:tcPr>
+          <w:p>
+            <w:pPr>
+              <w:ind w:left="99"/>
+            </w:pPr>
+          </w:p>
+        </w:tc>
+        <w:tc>
+          <w:tcPr>
+            <w:tcW w:w="4707" w:type="dxa"/>
+            <w:tcBorders>
+              <w:top w:val="single" w:sz="6" w:space="0" w:color="000000"/>
+              <w:left w:val="single" w:sz="6" w:space="0" w:color="000000"/>
+              <w:bottom w:val="single" w:sz="6" w:space="0" w:color="000000"/>
+              <w:right w:val="single" w:sz="6" w:space="0" w:color="000000"/>
+            </w:tcBorders>
+            <w:vAlign w:val="center"/>
+          </w:tcPr>
+          <w:p>
+            <w:pPr>
               <w:rPr>
                 <w:rFonts w:ascii="Times New Roman" w:eastAsia="Times New Roman" w:hAnsi="Times New Roman" w:cs="Times New Roman"/>
-                <w:sz w:val="24"/>
-              </w:rPr>
-            </w:pPr>
-            <w:r>
-              <w:rPr>
-                <w:rFonts w:ascii="Arial" w:eastAsia="Arial" w:hAnsi="Arial" w:cs="Arial"/>
-                <w:sz w:val="24"/>
-              </w:rPr>
-              <w:t>Apply survey questionnaires to UVic students in the CSCW class and StackOverflow members</w:t>
-            </w:r>
-            <w:r>
-              <w:rPr>
-                <w:rFonts w:ascii="Arial" w:eastAsia="Arial" w:hAnsi="Arial" w:cs="Arial"/>
-                <w:sz w:val="24"/>
-              </w:rPr>
-              <w:t xml:space="preserve"> selected by reputation level (high, medium and low).</w:t>
+                <w:strike/>
+                <w:sz w:val="24"/>
+              </w:rPr>
+            </w:pPr>
+            <w:r>
+              <w:rPr>
+                <w:rFonts w:ascii="Arial" w:eastAsia="Arial" w:hAnsi="Arial" w:cs="Arial"/>
+                <w:strike/>
+                <w:sz w:val="24"/>
+              </w:rPr>
+              <w:t>Apply survey questionnaires to UVic students in the CSCW class [Low Reputation]</w:t>
             </w:r>
           </w:p>
           <w:p/>
@@ -2876,7 +3199,7 @@
                 <w:b/>
                 <w:sz w:val="24"/>
               </w:rPr>
-              <w:t>TB,AB</w:t>
+              <w:t>NG, AR</w:t>
             </w:r>
             <w:r>
               <w:rPr>
@@ -2895,8 +3218,8 @@
         <w:tc>
           <w:tcPr>
             <w:tcW w:w="0" w:type="auto"/>
-            <w:vMerge/>
-            <w:tcBorders>
+            <w:tcBorders>
+              <w:top w:val="nil"/>
               <w:left w:val="single" w:sz="6" w:space="0" w:color="000000"/>
               <w:bottom w:val="nil"/>
               <w:right w:val="single" w:sz="6" w:space="0" w:color="000000"/>
@@ -2918,29 +3241,24 @@
           <w:p>
             <w:pPr>
               <w:jc w:val="both"/>
-            </w:pPr>
-            <w:r>
-              <w:rPr>
-                <w:rFonts w:ascii="Arial" w:eastAsia="Arial" w:hAnsi="Arial" w:cs="Arial"/>
-                <w:sz w:val="24"/>
-              </w:rPr>
-              <w:t>Transcript interviews and divide by theme.</w:t>
-            </w:r>
-            <w:r>
-              <w:rPr>
-                <w:rFonts w:ascii="Times New Roman" w:eastAsia="Times New Roman" w:hAnsi="Times New Roman" w:cs="Times New Roman"/>
-                <w:sz w:val="24"/>
-              </w:rPr>
-              <w:t xml:space="preserve"> </w:t>
-            </w:r>
-          </w:p>
-          <w:p>
-            <w:r>
-              <w:rPr>
-                <w:rFonts w:ascii="Times New Roman" w:eastAsia="Times New Roman" w:hAnsi="Times New Roman" w:cs="Times New Roman"/>
-                <w:sz w:val="24"/>
-              </w:rPr>
-              <w:t xml:space="preserve"> </w:t>
+              <w:rPr>
+                <w:rFonts w:ascii="Arial" w:eastAsia="Arial" w:hAnsi="Arial" w:cs="Arial"/>
+                <w:sz w:val="24"/>
+              </w:rPr>
+            </w:pPr>
+            <w:r>
+              <w:rPr>
+                <w:rFonts w:ascii="Arial" w:eastAsia="Arial" w:hAnsi="Arial" w:cs="Arial"/>
+                <w:sz w:val="24"/>
+              </w:rPr>
+              <w:t xml:space="preserve">Create </w:t>
+            </w:r>
+            <w:r>
+              <w:rPr>
+                <w:rFonts w:ascii="Arial" w:eastAsia="Arial" w:hAnsi="Arial" w:cs="Arial"/>
+                <w:sz w:val="24"/>
+              </w:rPr>
+              <w:t>Project Update presentation</w:t>
             </w:r>
           </w:p>
         </w:tc>
@@ -2955,86 +3273,28 @@
             </w:tcBorders>
           </w:tcPr>
           <w:p>
-            <w:r>
-              <w:rPr>
-                <w:rFonts w:ascii="Arial" w:eastAsia="Arial" w:hAnsi="Arial" w:cs="Arial"/>
-                <w:b/>
-                <w:sz w:val="24"/>
-              </w:rPr>
-              <w:t>RBW, AR, NG</w:t>
-            </w:r>
-          </w:p>
-        </w:tc>
-      </w:tr>
-      <w:tr>
-        <w:trPr>
-          <w:trHeight w:val="778"/>
-        </w:trPr>
-        <w:tc>
-          <w:tcPr>
-            <w:tcW w:w="0" w:type="auto"/>
-            <w:tcBorders>
-              <w:top w:val="nil"/>
-              <w:left w:val="single" w:sz="6" w:space="0" w:color="000000"/>
-              <w:bottom w:val="nil"/>
-              <w:right w:val="single" w:sz="6" w:space="0" w:color="000000"/>
-            </w:tcBorders>
-          </w:tcPr>
-          <w:p/>
-        </w:tc>
-        <w:tc>
-          <w:tcPr>
-            <w:tcW w:w="4707" w:type="dxa"/>
-            <w:tcBorders>
-              <w:top w:val="single" w:sz="6" w:space="0" w:color="000000"/>
-              <w:left w:val="single" w:sz="6" w:space="0" w:color="000000"/>
-              <w:bottom w:val="single" w:sz="6" w:space="0" w:color="000000"/>
-              <w:right w:val="single" w:sz="6" w:space="0" w:color="000000"/>
-            </w:tcBorders>
-            <w:vAlign w:val="center"/>
-          </w:tcPr>
-          <w:p>
-            <w:pPr>
-              <w:jc w:val="both"/>
-              <w:rPr>
-                <w:rFonts w:ascii="Arial" w:eastAsia="Arial" w:hAnsi="Arial" w:cs="Arial"/>
-                <w:sz w:val="24"/>
-              </w:rPr>
-            </w:pPr>
-            <w:r>
-              <w:rPr>
-                <w:rFonts w:ascii="Arial" w:eastAsia="Arial" w:hAnsi="Arial" w:cs="Arial"/>
-                <w:sz w:val="24"/>
-              </w:rPr>
-              <w:t>Based on survey answers, include specific questions if it would be needed.</w:t>
-            </w:r>
-          </w:p>
-        </w:tc>
-        <w:tc>
-          <w:tcPr>
-            <w:tcW w:w="2504" w:type="dxa"/>
-            <w:tcBorders>
-              <w:top w:val="single" w:sz="6" w:space="0" w:color="000000"/>
-              <w:left w:val="single" w:sz="6" w:space="0" w:color="000000"/>
-              <w:bottom w:val="single" w:sz="6" w:space="0" w:color="000000"/>
-              <w:right w:val="single" w:sz="6" w:space="0" w:color="000000"/>
-            </w:tcBorders>
-          </w:tcPr>
-          <w:p>
-            <w:pPr>
-              <w:rPr>
-                <w:rFonts w:ascii="Arial" w:eastAsia="Arial" w:hAnsi="Arial" w:cs="Arial"/>
-                <w:b/>
-                <w:sz w:val="24"/>
-              </w:rPr>
-            </w:pPr>
-            <w:r>
-              <w:rPr>
-                <w:rFonts w:ascii="Arial" w:eastAsia="Arial" w:hAnsi="Arial" w:cs="Arial"/>
-                <w:b/>
-                <w:sz w:val="24"/>
-              </w:rPr>
-              <w:t>AR, NG</w:t>
+            <w:pPr>
+              <w:rPr>
+                <w:rFonts w:ascii="Arial" w:eastAsia="Arial" w:hAnsi="Arial" w:cs="Arial"/>
+                <w:b/>
+                <w:sz w:val="24"/>
+              </w:rPr>
+            </w:pPr>
+            <w:r>
+              <w:rPr>
+                <w:rFonts w:ascii="Arial" w:eastAsia="Arial" w:hAnsi="Arial" w:cs="Arial"/>
+                <w:b/>
+                <w:sz w:val="24"/>
+              </w:rPr>
+              <w:t>TB</w:t>
+            </w:r>
+            <w:r>
+              <w:rPr>
+                <w:rFonts w:ascii="Arial" w:eastAsia="Arial" w:hAnsi="Arial" w:cs="Arial"/>
+                <w:b/>
+                <w:sz w:val="24"/>
+              </w:rPr>
+              <w:t>, AB</w:t>
             </w:r>
           </w:p>
         </w:tc>
@@ -3057,6 +3317,8 @@
             <w:pPr>
               <w:ind w:left="99"/>
             </w:pPr>
+            <w:bookmarkStart w:id="0" w:name="_GoBack"/>
+            <w:bookmarkEnd w:id="0"/>
             <w:r>
               <w:rPr>
                 <w:rFonts w:ascii="Arial" w:eastAsia="Arial" w:hAnsi="Arial" w:cs="Arial"/>
@@ -3093,7 +3355,7 @@
               <mc:AlternateContent>
                 <mc:Choice Requires="wpg">
                   <w:drawing>
-                    <wp:anchor distT="0" distB="0" distL="114300" distR="114300" simplePos="0" relativeHeight="251687936" behindDoc="1" locked="0" layoutInCell="1" allowOverlap="1" wp14:anchorId="5D1C3BA0" wp14:editId="1F285849">
+                    <wp:anchor distT="0" distB="0" distL="114300" distR="114300" simplePos="0" relativeHeight="251697152" behindDoc="1" locked="0" layoutInCell="1" allowOverlap="1" wp14:anchorId="2F2CA998" wp14:editId="5F72E8AF">
                       <wp:simplePos x="0" y="0"/>
                       <wp:positionH relativeFrom="column">
                         <wp:posOffset>129921</wp:posOffset>
@@ -3234,7 +3496,7 @@
                 </mc:Choice>
                 <mc:Fallback>
                   <w:pict>
-                    <v:group w14:anchorId="69FEBA61" id="Group 6428" o:spid="_x0000_s1026" style="position:absolute;margin-left:10.25pt;margin-top:-.65pt;width:85.45pt;height:27.95pt;z-index:-251628544" coordsize="10850,3550" o:gfxdata="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">
+                    <v:group w14:anchorId="493170F6" id="Group 6428" o:spid="_x0000_s1026" style="position:absolute;margin-left:10.25pt;margin-top:-.65pt;width:85.45pt;height:27.95pt;z-index:-251619328" coordsize="10850,3550" o:gfxdata="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">
                       <v:shape id="Shape 7014" o:spid="_x0000_s1027" style="position:absolute;width:10850;height:1798;visibility:visible;mso-wrap-style:square;v-text-anchor:top" coordsize="1085088,179832" o:gfxdata="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" path="m,l1085088,r,179832l,179832,,e" fillcolor="#f3f3f3" stroked="f" strokeweight="0">
                         <v:stroke miterlimit="83231f" joinstyle="miter"/>
                         <v:path arrowok="t" textboxrect="0,0,1085088,179832"/>
@@ -3300,7 +3562,7 @@
                 <w:rFonts w:ascii="Arial" w:eastAsia="Arial" w:hAnsi="Arial" w:cs="Arial"/>
                 <w:sz w:val="24"/>
               </w:rPr>
-              <w:t>Apply interviews to StackOverflow members selected by reputation level  (high, medium and low) through Skype</w:t>
+              <w:t>Apply interviews to UVic students in the CSCW class</w:t>
             </w:r>
           </w:p>
         </w:tc>
@@ -3320,16 +3582,8 @@
                 <w:rFonts w:ascii="Arial" w:eastAsia="Arial" w:hAnsi="Arial" w:cs="Arial"/>
                 <w:b/>
                 <w:sz w:val="24"/>
-                <w:shd w:val="clear" w:color="auto" w:fill="F3F3F3"/>
-              </w:rPr>
-              <w:t>NG, AR</w:t>
-            </w:r>
-            <w:r>
-              <w:rPr>
-                <w:rFonts w:ascii="Times New Roman" w:eastAsia="Times New Roman" w:hAnsi="Times New Roman" w:cs="Times New Roman"/>
-                <w:sz w:val="24"/>
-              </w:rPr>
-              <w:t xml:space="preserve"> </w:t>
+              </w:rPr>
+              <w:t>TB,AB,RBW</w:t>
             </w:r>
           </w:p>
         </w:tc>
@@ -3368,18 +3622,57 @@
             </w:tcBorders>
           </w:tcPr>
           <w:p>
-            <w:pPr>
-              <w:rPr>
-                <w:rFonts w:ascii="Arial" w:eastAsia="Arial" w:hAnsi="Arial" w:cs="Arial"/>
-                <w:sz w:val="24"/>
-              </w:rPr>
-            </w:pPr>
-            <w:r>
-              <w:rPr>
-                <w:rFonts w:ascii="Arial" w:eastAsia="Arial" w:hAnsi="Arial" w:cs="Arial"/>
-                <w:sz w:val="24"/>
-              </w:rPr>
-              <w:t>Apply interviews to UVic students in the CSCW class</w:t>
+            <w:r>
+              <w:rPr>
+                <w:rFonts w:ascii="Arial" w:eastAsia="Arial" w:hAnsi="Arial" w:cs="Arial"/>
+                <w:sz w:val="24"/>
+              </w:rPr>
+              <w:t xml:space="preserve">Collect information to obtain quantitative </w:t>
+            </w:r>
+          </w:p>
+          <w:p>
+            <w:r>
+              <w:rPr>
+                <w:rFonts w:ascii="Arial" w:eastAsia="Arial" w:hAnsi="Arial" w:cs="Arial"/>
+                <w:sz w:val="24"/>
+              </w:rPr>
+              <w:t>data (Graphs, measurements</w:t>
+            </w:r>
+            <w:r>
+              <w:rPr>
+                <w:rFonts w:ascii="Arial" w:eastAsia="Arial" w:hAnsi="Arial" w:cs="Arial"/>
+                <w:sz w:val="24"/>
+              </w:rPr>
+              <w:t xml:space="preserve"> from Google forms</w:t>
+            </w:r>
+            <w:r>
+              <w:rPr>
+                <w:rFonts w:ascii="Arial" w:eastAsia="Arial" w:hAnsi="Arial" w:cs="Arial"/>
+                <w:sz w:val="24"/>
+              </w:rPr>
+              <w:t>)</w:t>
+            </w:r>
+            <w:r>
+              <w:rPr>
+                <w:rFonts w:ascii="Times New Roman" w:eastAsia="Times New Roman" w:hAnsi="Times New Roman" w:cs="Times New Roman"/>
+                <w:sz w:val="24"/>
+              </w:rPr>
+              <w:t xml:space="preserve"> </w:t>
+            </w:r>
+          </w:p>
+          <w:p>
+            <w:pPr>
+              <w:rPr>
+                <w:rFonts w:ascii="Arial" w:eastAsia="Arial" w:hAnsi="Arial" w:cs="Arial"/>
+                <w:sz w:val="24"/>
+              </w:rPr>
+            </w:pPr>
+            <w:r>
+              <w:rPr>
+                <w:rFonts w:ascii="Times New Roman" w:eastAsia="Times New Roman" w:hAnsi="Times New Roman" w:cs="Times New Roman"/>
+                <w:sz w:val="24"/>
+              </w:rPr>
+              <w:t xml:space="preserve"> </w:t>
             </w:r>
           </w:p>
         </w:tc>
@@ -3408,7 +3701,14 @@
                 <w:b/>
                 <w:sz w:val="24"/>
               </w:rPr>
-              <w:t>TB,AB,RBW</w:t>
+              <w:t>TB, RBW, AB</w:t>
+            </w:r>
+            <w:r>
+              <w:rPr>
+                <w:rFonts w:ascii="Times New Roman" w:eastAsia="Times New Roman" w:hAnsi="Times New Roman" w:cs="Times New Roman"/>
+                <w:sz w:val="24"/>
+              </w:rPr>
+              <w:t xml:space="preserve"> </w:t>
             </w:r>
           </w:p>
         </w:tc>
@@ -3444,16 +3744,7 @@
                 <w:rFonts w:ascii="Arial" w:eastAsia="Arial" w:hAnsi="Arial" w:cs="Arial"/>
                 <w:sz w:val="24"/>
               </w:rPr>
-              <w:t xml:space="preserve">Collect information to obtain quantitative </w:t>
-            </w:r>
-          </w:p>
-          <w:p>
-            <w:r>
-              <w:rPr>
-                <w:rFonts w:ascii="Arial" w:eastAsia="Arial" w:hAnsi="Arial" w:cs="Arial"/>
-                <w:sz w:val="24"/>
-              </w:rPr>
-              <w:t>data (Graphs, measurements)</w:t>
+              <w:t>Design the user interface proposal to be shared on social media. What are the elements to be included? How will the UI look like?</w:t>
             </w:r>
             <w:r>
               <w:rPr>
@@ -3463,15 +3754,6 @@
               <w:t xml:space="preserve"> </w:t>
             </w:r>
           </w:p>
-          <w:p>
-            <w:r>
-              <w:rPr>
-                <w:rFonts w:ascii="Times New Roman" w:eastAsia="Times New Roman" w:hAnsi="Times New Roman" w:cs="Times New Roman"/>
-                <w:sz w:val="24"/>
-              </w:rPr>
-              <w:t xml:space="preserve"> </w:t>
-            </w:r>
-          </w:p>
         </w:tc>
         <w:tc>
           <w:tcPr>
@@ -3490,7 +3772,7 @@
                 <w:b/>
                 <w:sz w:val="24"/>
               </w:rPr>
-              <w:t>TB, RBW, AB</w:t>
+              <w:t>TB, AB, RBW</w:t>
             </w:r>
             <w:r>
               <w:rPr>
@@ -3534,14 +3816,7 @@
                 <w:rFonts w:ascii="Arial" w:eastAsia="Arial" w:hAnsi="Arial" w:cs="Arial"/>
                 <w:sz w:val="24"/>
               </w:rPr>
-              <w:t>Design the user interface proposal to be shared on social media. What are the elements to be included? How will the UI look like?</w:t>
-            </w:r>
-            <w:r>
-              <w:rPr>
-                <w:rFonts w:ascii="Times New Roman" w:eastAsia="Times New Roman" w:hAnsi="Times New Roman" w:cs="Times New Roman"/>
-                <w:sz w:val="24"/>
-              </w:rPr>
-              <w:t xml:space="preserve"> </w:t>
+              <w:t>Apply interviews to StackOverflow members selected by reputation level  (high, medium and low) through Skype</w:t>
             </w:r>
           </w:p>
         </w:tc>
@@ -3562,14 +3837,7 @@
                 <w:b/>
                 <w:sz w:val="24"/>
               </w:rPr>
-              <w:t>TB, AB, RBW</w:t>
-            </w:r>
-            <w:r>
-              <w:rPr>
-                <w:rFonts w:ascii="Times New Roman" w:eastAsia="Times New Roman" w:hAnsi="Times New Roman" w:cs="Times New Roman"/>
-                <w:sz w:val="24"/>
-              </w:rPr>
-              <w:t xml:space="preserve"> </w:t>
+              <w:t>NG,AR</w:t>
             </w:r>
           </w:p>
         </w:tc>
@@ -3611,6 +3879,12 @@
           <w:p>
             <w:pPr>
               <w:ind w:left="99"/>
+              <w:rPr>
+                <w:rFonts w:ascii="Arial" w:eastAsia="Arial" w:hAnsi="Arial" w:cs="Arial"/>
+                <w:b/>
+                <w:sz w:val="24"/>
+                <w:u w:val="single" w:color="000000"/>
+              </w:rPr>
             </w:pPr>
             <w:r>
               <w:rPr>
@@ -3665,14 +3939,18 @@
               <w:bottom w:val="single" w:sz="6" w:space="0" w:color="000000"/>
               <w:right w:val="single" w:sz="6" w:space="0" w:color="000000"/>
             </w:tcBorders>
-          </w:tcPr>
-          <w:p>
-            <w:r>
-              <w:rPr>
-                <w:rFonts w:ascii="Arial" w:eastAsia="Arial" w:hAnsi="Arial" w:cs="Arial"/>
-                <w:sz w:val="24"/>
-              </w:rPr>
-              <w:t>Include the gathered information to the interim project report (Progress)</w:t>
+            <w:vAlign w:val="center"/>
+          </w:tcPr>
+          <w:p>
+            <w:pPr>
+              <w:jc w:val="both"/>
+            </w:pPr>
+            <w:r>
+              <w:rPr>
+                <w:rFonts w:ascii="Arial" w:eastAsia="Arial" w:hAnsi="Arial" w:cs="Arial"/>
+                <w:sz w:val="24"/>
+              </w:rPr>
+              <w:t>Transcript interviews and divide by theme.</w:t>
             </w:r>
             <w:r>
               <w:rPr>
@@ -3682,6 +3960,15 @@
               <w:t xml:space="preserve"> </w:t>
             </w:r>
           </w:p>
+          <w:p>
+            <w:r>
+              <w:rPr>
+                <w:rFonts w:ascii="Times New Roman" w:eastAsia="Times New Roman" w:hAnsi="Times New Roman" w:cs="Times New Roman"/>
+                <w:sz w:val="24"/>
+              </w:rPr>
+              <w:t xml:space="preserve"> </w:t>
+            </w:r>
+          </w:p>
         </w:tc>
         <w:tc>
           <w:tcPr>
@@ -3694,21 +3981,20 @@
             </w:tcBorders>
           </w:tcPr>
           <w:p>
-            <w:r>
-              <w:rPr>
-                <w:rFonts w:ascii="Arial" w:eastAsia="Arial" w:hAnsi="Arial" w:cs="Arial"/>
-                <w:b/>
-                <w:sz w:val="24"/>
-                <w:shd w:val="clear" w:color="auto" w:fill="EFEFEF"/>
-              </w:rPr>
-              <w:t>AB,TB,RW</w:t>
-            </w:r>
-            <w:r>
-              <w:rPr>
-                <w:rFonts w:ascii="Times New Roman" w:eastAsia="Times New Roman" w:hAnsi="Times New Roman" w:cs="Times New Roman"/>
-                <w:sz w:val="24"/>
-              </w:rPr>
-              <w:t xml:space="preserve"> </w:t>
+            <w:pPr>
+              <w:rPr>
+                <w:rFonts w:ascii="Arial" w:eastAsia="Arial" w:hAnsi="Arial" w:cs="Arial"/>
+                <w:b/>
+                <w:sz w:val="24"/>
+              </w:rPr>
+            </w:pPr>
+            <w:r>
+              <w:rPr>
+                <w:rFonts w:ascii="Arial" w:eastAsia="Arial" w:hAnsi="Arial" w:cs="Arial"/>
+                <w:b/>
+                <w:sz w:val="24"/>
+              </w:rPr>
+              <w:t>RBW, AR, NG</w:t>
             </w:r>
           </w:p>
         </w:tc>
@@ -3723,7 +4009,6 @@
             <w:vMerge/>
             <w:tcBorders>
               <w:left w:val="single" w:sz="6" w:space="0" w:color="000000"/>
-              <w:bottom w:val="single" w:sz="6" w:space="0" w:color="000000"/>
               <w:right w:val="single" w:sz="6" w:space="0" w:color="000000"/>
             </w:tcBorders>
           </w:tcPr>
@@ -3750,28 +4035,20 @@
             </w:tcBorders>
           </w:tcPr>
           <w:p>
-            <w:pPr>
-              <w:rPr>
-                <w:rFonts w:ascii="Arial" w:eastAsia="Arial" w:hAnsi="Arial" w:cs="Arial"/>
-                <w:sz w:val="24"/>
-              </w:rPr>
-            </w:pPr>
-            <w:r>
-              <w:rPr>
-                <w:rFonts w:ascii="Arial" w:eastAsia="Arial" w:hAnsi="Arial" w:cs="Arial"/>
-                <w:sz w:val="24"/>
-              </w:rPr>
-              <w:t>Meeting with Dr. Margaret-Anne Storey to check individual work on the project, general progress and feedback</w:t>
-            </w:r>
-            <w:proofErr w:type="gramStart"/>
-            <w:r>
-              <w:rPr>
-                <w:rFonts w:ascii="Arial" w:eastAsia="Arial" w:hAnsi="Arial" w:cs="Arial"/>
-                <w:sz w:val="24"/>
-              </w:rPr>
-              <w:t>..</w:t>
-            </w:r>
-            <w:proofErr w:type="gramEnd"/>
+            <w:r>
+              <w:rPr>
+                <w:rFonts w:ascii="Arial" w:eastAsia="Arial" w:hAnsi="Arial" w:cs="Arial"/>
+                <w:sz w:val="24"/>
+              </w:rPr>
+              <w:t>Include the gathered information to the interim project report (Progress)</w:t>
+            </w:r>
+            <w:r>
+              <w:rPr>
+                <w:rFonts w:ascii="Times New Roman" w:eastAsia="Times New Roman" w:hAnsi="Times New Roman" w:cs="Times New Roman"/>
+                <w:sz w:val="24"/>
+              </w:rPr>
+              <w:t xml:space="preserve"> </w:t>
+            </w:r>
           </w:p>
         </w:tc>
         <w:tc>
@@ -3785,45 +4062,105 @@
             </w:tcBorders>
           </w:tcPr>
           <w:p>
-            <w:pPr>
+            <w:r>
               <w:rPr>
                 <w:rFonts w:ascii="Arial" w:eastAsia="Arial" w:hAnsi="Arial" w:cs="Arial"/>
                 <w:b/>
                 <w:sz w:val="24"/>
                 <w:shd w:val="clear" w:color="auto" w:fill="EFEFEF"/>
-                <w:lang w:val="de-DE"/>
-              </w:rPr>
-            </w:pPr>
-            <w:r>
-              <w:rPr>
-                <w:rFonts w:ascii="Arial" w:eastAsia="Arial" w:hAnsi="Arial" w:cs="Arial"/>
-                <w:b/>
-                <w:sz w:val="24"/>
-                <w:shd w:val="clear" w:color="auto" w:fill="EFEFEF"/>
-                <w:lang w:val="de-DE"/>
-              </w:rPr>
-              <w:t>AB,TB,RW,AR,NG</w:t>
+              </w:rPr>
+              <w:t>AB,TB,RW</w:t>
+            </w:r>
+            <w:r>
+              <w:rPr>
+                <w:rFonts w:ascii="Times New Roman" w:eastAsia="Times New Roman" w:hAnsi="Times New Roman" w:cs="Times New Roman"/>
+                <w:sz w:val="24"/>
+              </w:rPr>
+              <w:t xml:space="preserve"> </w:t>
             </w:r>
           </w:p>
         </w:tc>
       </w:tr>
       <w:tr>
         <w:trPr>
-          <w:trHeight w:val="1049"/>
+          <w:trHeight w:val="1040"/>
         </w:trPr>
         <w:tc>
           <w:tcPr>
             <w:tcW w:w="2132" w:type="dxa"/>
-            <w:tcBorders>
-              <w:top w:val="single" w:sz="6" w:space="0" w:color="000000"/>
-              <w:left w:val="single" w:sz="6" w:space="0" w:color="000000"/>
-              <w:bottom w:val="single" w:sz="6" w:space="0" w:color="000000"/>
+            <w:vMerge/>
+            <w:tcBorders>
+              <w:left w:val="single" w:sz="6" w:space="0" w:color="000000"/>
               <w:right w:val="single" w:sz="6" w:space="0" w:color="000000"/>
             </w:tcBorders>
           </w:tcPr>
           <w:p>
             <w:pPr>
               <w:ind w:left="99"/>
+            </w:pPr>
+          </w:p>
+        </w:tc>
+        <w:tc>
+          <w:tcPr>
+            <w:tcW w:w="4707" w:type="dxa"/>
+            <w:tcBorders>
+              <w:top w:val="single" w:sz="6" w:space="0" w:color="000000"/>
+              <w:left w:val="single" w:sz="6" w:space="0" w:color="000000"/>
+              <w:bottom w:val="single" w:sz="6" w:space="0" w:color="000000"/>
+              <w:right w:val="single" w:sz="6" w:space="0" w:color="000000"/>
+            </w:tcBorders>
+          </w:tcPr>
+          <w:p>
+            <w:r>
+              <w:rPr>
+                <w:rFonts w:ascii="Arial" w:eastAsia="Arial" w:hAnsi="Arial" w:cs="Arial"/>
+                <w:sz w:val="24"/>
+              </w:rPr>
+              <w:t>Meeting with Dr. Margaret-Anne Storey to check individual work on the project, general progress and feedback.</w:t>
+            </w:r>
+          </w:p>
+        </w:tc>
+        <w:tc>
+          <w:tcPr>
+            <w:tcW w:w="2504" w:type="dxa"/>
+            <w:tcBorders>
+              <w:top w:val="single" w:sz="6" w:space="0" w:color="000000"/>
+              <w:left w:val="single" w:sz="6" w:space="0" w:color="000000"/>
+              <w:bottom w:val="single" w:sz="6" w:space="0" w:color="000000"/>
+              <w:right w:val="single" w:sz="6" w:space="0" w:color="000000"/>
+            </w:tcBorders>
+          </w:tcPr>
+          <w:p>
+            <w:r>
+              <w:rPr>
+                <w:rFonts w:ascii="Arial" w:eastAsia="Arial" w:hAnsi="Arial" w:cs="Arial"/>
+                <w:b/>
+                <w:sz w:val="24"/>
+                <w:shd w:val="clear" w:color="auto" w:fill="EFEFEF"/>
+                <w:lang w:val="de-DE"/>
+              </w:rPr>
+              <w:t>AB,TB,RW,AR,NG</w:t>
+            </w:r>
+          </w:p>
+        </w:tc>
+      </w:tr>
+      <w:tr>
+        <w:trPr>
+          <w:trHeight w:val="1040"/>
+        </w:trPr>
+        <w:tc>
+          <w:tcPr>
+            <w:tcW w:w="2132" w:type="dxa"/>
+            <w:vMerge/>
+            <w:tcBorders>
+              <w:left w:val="single" w:sz="6" w:space="0" w:color="000000"/>
+              <w:bottom w:val="single" w:sz="6" w:space="0" w:color="000000"/>
+              <w:right w:val="single" w:sz="6" w:space="0" w:color="000000"/>
+            </w:tcBorders>
+          </w:tcPr>
+          <w:p>
+            <w:pPr>
+              <w:ind w:left="99"/>
               <w:rPr>
                 <w:rFonts w:ascii="Arial" w:eastAsia="Arial" w:hAnsi="Arial" w:cs="Arial"/>
                 <w:b/>
@@ -3831,77 +4168,6 @@
                 <w:u w:val="single" w:color="000000"/>
               </w:rPr>
             </w:pPr>
-            <w:r>
-              <w:rPr>
-                <w:rFonts w:ascii="Arial" w:eastAsia="Arial" w:hAnsi="Arial" w:cs="Arial"/>
-                <w:b/>
-                <w:sz w:val="24"/>
-                <w:u w:val="single" w:color="000000"/>
-              </w:rPr>
-              <w:t>WEEK 7</w:t>
-            </w:r>
-            <w:r>
-              <w:rPr>
-                <w:rFonts w:ascii="Arial" w:eastAsia="Arial" w:hAnsi="Arial" w:cs="Arial"/>
-                <w:b/>
-                <w:sz w:val="24"/>
-                <w:u w:val="single" w:color="000000"/>
-              </w:rPr>
-              <w:t xml:space="preserve"> </w:t>
-            </w:r>
-          </w:p>
-          <w:p>
-            <w:pPr>
-              <w:ind w:left="99"/>
-              <w:rPr>
-                <w:rFonts w:ascii="Arial" w:eastAsia="Arial" w:hAnsi="Arial" w:cs="Arial"/>
-                <w:b/>
-                <w:sz w:val="24"/>
-              </w:rPr>
-            </w:pPr>
-            <w:r>
-              <w:rPr>
-                <w:rFonts w:ascii="Arial" w:eastAsia="Arial" w:hAnsi="Arial" w:cs="Arial"/>
-                <w:b/>
-                <w:sz w:val="24"/>
-              </w:rPr>
-              <w:t>November 9</w:t>
-            </w:r>
-            <w:r>
-              <w:rPr>
-                <w:rFonts w:ascii="Arial" w:eastAsia="Arial" w:hAnsi="Arial" w:cs="Arial"/>
-                <w:b/>
-                <w:sz w:val="24"/>
-                <w:vertAlign w:val="superscript"/>
-              </w:rPr>
-              <w:t>th</w:t>
-            </w:r>
-            <w:r>
-              <w:rPr>
-                <w:rFonts w:ascii="Arial" w:eastAsia="Arial" w:hAnsi="Arial" w:cs="Arial"/>
-                <w:b/>
-                <w:sz w:val="24"/>
-              </w:rPr>
-              <w:t xml:space="preserve"> – November 13</w:t>
-            </w:r>
-            <w:r>
-              <w:rPr>
-                <w:rFonts w:ascii="Arial" w:eastAsia="Arial" w:hAnsi="Arial" w:cs="Arial"/>
-                <w:b/>
-                <w:sz w:val="24"/>
-                <w:vertAlign w:val="superscript"/>
-              </w:rPr>
-              <w:t>rd</w:t>
-            </w:r>
-          </w:p>
-          <w:p>
-            <w:r>
-              <w:rPr>
-                <w:rFonts w:ascii="Times New Roman" w:eastAsia="Times New Roman" w:hAnsi="Times New Roman" w:cs="Times New Roman"/>
-                <w:sz w:val="24"/>
-              </w:rPr>
-              <w:t xml:space="preserve"> </w:t>
-            </w:r>
           </w:p>
         </w:tc>
         <w:tc>
@@ -4009,7 +4275,14 @@
               <w:ind w:left="-3687" w:right="730"/>
             </w:pPr>
           </w:p>
-          <w:p/>
+          <w:p>
+            <w:pPr>
+              <w:rPr>
+                <w:rFonts w:ascii="Arial" w:eastAsia="Arial" w:hAnsi="Arial" w:cs="Arial"/>
+                <w:sz w:val="24"/>
+              </w:rPr>
+            </w:pPr>
+          </w:p>
         </w:tc>
         <w:tc>
           <w:tcPr>
@@ -4022,12 +4295,21 @@
             </w:tcBorders>
           </w:tcPr>
           <w:p>
-            <w:r>
+            <w:pPr>
               <w:rPr>
                 <w:rFonts w:ascii="Arial" w:eastAsia="Arial" w:hAnsi="Arial" w:cs="Arial"/>
                 <w:b/>
                 <w:sz w:val="24"/>
                 <w:shd w:val="clear" w:color="auto" w:fill="EFEFEF"/>
+                <w:lang w:val="de-DE"/>
+              </w:rPr>
+            </w:pPr>
+            <w:r>
+              <w:rPr>
+                <w:rFonts w:ascii="Arial" w:eastAsia="Arial" w:hAnsi="Arial" w:cs="Arial"/>
+                <w:b/>
+                <w:sz w:val="24"/>
+                <w:shd w:val="clear" w:color="auto" w:fill="EFEFEF"/>
               </w:rPr>
               <w:t>NG, AR</w:t>
             </w:r>
@@ -4035,6 +4317,163 @@
               <w:rPr>
                 <w:rFonts w:ascii="Times New Roman" w:eastAsia="Times New Roman" w:hAnsi="Times New Roman" w:cs="Times New Roman"/>
                 <w:sz w:val="24"/>
+              </w:rPr>
+              <w:t xml:space="preserve"> </w:t>
+            </w:r>
+          </w:p>
+        </w:tc>
+      </w:tr>
+      <w:tr>
+        <w:trPr>
+          <w:trHeight w:val="1049"/>
+        </w:trPr>
+        <w:tc>
+          <w:tcPr>
+            <w:tcW w:w="2132" w:type="dxa"/>
+            <w:tcBorders>
+              <w:top w:val="single" w:sz="6" w:space="0" w:color="000000"/>
+              <w:left w:val="single" w:sz="6" w:space="0" w:color="000000"/>
+              <w:bottom w:val="single" w:sz="6" w:space="0" w:color="000000"/>
+              <w:right w:val="single" w:sz="6" w:space="0" w:color="000000"/>
+            </w:tcBorders>
+          </w:tcPr>
+          <w:p>
+            <w:pPr>
+              <w:ind w:left="99"/>
+              <w:rPr>
+                <w:rFonts w:ascii="Arial" w:eastAsia="Arial" w:hAnsi="Arial" w:cs="Arial"/>
+                <w:b/>
+                <w:sz w:val="24"/>
+                <w:u w:val="single" w:color="000000"/>
+              </w:rPr>
+            </w:pPr>
+            <w:r>
+              <w:rPr>
+                <w:rFonts w:ascii="Arial" w:eastAsia="Arial" w:hAnsi="Arial" w:cs="Arial"/>
+                <w:b/>
+                <w:sz w:val="24"/>
+                <w:u w:val="single" w:color="000000"/>
+              </w:rPr>
+              <w:t>WEEK 7</w:t>
+            </w:r>
+            <w:r>
+              <w:rPr>
+                <w:rFonts w:ascii="Arial" w:eastAsia="Arial" w:hAnsi="Arial" w:cs="Arial"/>
+                <w:b/>
+                <w:sz w:val="24"/>
+                <w:u w:val="single" w:color="000000"/>
+              </w:rPr>
+              <w:t xml:space="preserve"> </w:t>
+            </w:r>
+          </w:p>
+          <w:p>
+            <w:pPr>
+              <w:ind w:left="99"/>
+              <w:rPr>
+                <w:rFonts w:ascii="Arial" w:eastAsia="Arial" w:hAnsi="Arial" w:cs="Arial"/>
+                <w:b/>
+                <w:sz w:val="24"/>
+              </w:rPr>
+            </w:pPr>
+            <w:r>
+              <w:rPr>
+                <w:rFonts w:ascii="Arial" w:eastAsia="Arial" w:hAnsi="Arial" w:cs="Arial"/>
+                <w:b/>
+                <w:sz w:val="24"/>
+              </w:rPr>
+              <w:t>November 9</w:t>
+            </w:r>
+            <w:r>
+              <w:rPr>
+                <w:rFonts w:ascii="Arial" w:eastAsia="Arial" w:hAnsi="Arial" w:cs="Arial"/>
+                <w:b/>
+                <w:sz w:val="24"/>
+                <w:vertAlign w:val="superscript"/>
+              </w:rPr>
+              <w:t>th</w:t>
+            </w:r>
+            <w:r>
+              <w:rPr>
+                <w:rFonts w:ascii="Arial" w:eastAsia="Arial" w:hAnsi="Arial" w:cs="Arial"/>
+                <w:b/>
+                <w:sz w:val="24"/>
+              </w:rPr>
+              <w:t xml:space="preserve"> – November 13</w:t>
+            </w:r>
+            <w:r>
+              <w:rPr>
+                <w:rFonts w:ascii="Arial" w:eastAsia="Arial" w:hAnsi="Arial" w:cs="Arial"/>
+                <w:b/>
+                <w:sz w:val="24"/>
+                <w:vertAlign w:val="superscript"/>
+              </w:rPr>
+              <w:t>rd</w:t>
+            </w:r>
+          </w:p>
+          <w:p>
+            <w:r>
+              <w:rPr>
+                <w:rFonts w:ascii="Times New Roman" w:eastAsia="Times New Roman" w:hAnsi="Times New Roman" w:cs="Times New Roman"/>
+                <w:sz w:val="24"/>
+              </w:rPr>
+              <w:t xml:space="preserve"> </w:t>
+            </w:r>
+          </w:p>
+        </w:tc>
+        <w:tc>
+          <w:tcPr>
+            <w:tcW w:w="4707" w:type="dxa"/>
+            <w:tcBorders>
+              <w:top w:val="single" w:sz="6" w:space="0" w:color="000000"/>
+              <w:left w:val="single" w:sz="6" w:space="0" w:color="000000"/>
+              <w:bottom w:val="single" w:sz="6" w:space="0" w:color="000000"/>
+              <w:right w:val="single" w:sz="6" w:space="0" w:color="000000"/>
+            </w:tcBorders>
+          </w:tcPr>
+          <w:p>
+            <w:r>
+              <w:rPr>
+                <w:rFonts w:ascii="Arial" w:eastAsia="Arial" w:hAnsi="Arial" w:cs="Arial"/>
+                <w:sz w:val="24"/>
+                <w:shd w:val="clear" w:color="auto" w:fill="F3F3F3"/>
+              </w:rPr>
+              <w:t>Writing final project report</w:t>
+            </w:r>
+            <w:r>
+              <w:rPr>
+                <w:rFonts w:ascii="Times New Roman" w:eastAsia="Times New Roman" w:hAnsi="Times New Roman" w:cs="Times New Roman"/>
+                <w:sz w:val="24"/>
+              </w:rPr>
+              <w:t xml:space="preserve"> </w:t>
+            </w:r>
+          </w:p>
+        </w:tc>
+        <w:tc>
+          <w:tcPr>
+            <w:tcW w:w="2504" w:type="dxa"/>
+            <w:tcBorders>
+              <w:top w:val="single" w:sz="6" w:space="0" w:color="000000"/>
+              <w:left w:val="single" w:sz="6" w:space="0" w:color="000000"/>
+              <w:bottom w:val="single" w:sz="6" w:space="0" w:color="000000"/>
+              <w:right w:val="single" w:sz="6" w:space="0" w:color="000000"/>
+            </w:tcBorders>
+          </w:tcPr>
+          <w:p>
+            <w:r>
+              <w:rPr>
+                <w:rFonts w:ascii="Arial" w:eastAsia="Arial" w:hAnsi="Arial" w:cs="Arial"/>
+                <w:b/>
+                <w:sz w:val="24"/>
+                <w:shd w:val="clear" w:color="auto" w:fill="EFEFEF"/>
+                <w:lang w:val="de-DE"/>
+              </w:rPr>
+              <w:t>AB,TB,RW,AR,NG</w:t>
+            </w:r>
+            <w:r>
+              <w:rPr>
+                <w:rFonts w:ascii="Times New Roman" w:eastAsia="Times New Roman" w:hAnsi="Times New Roman" w:cs="Times New Roman"/>
+                <w:sz w:val="24"/>
+                <w:lang w:val="de-DE"/>
               </w:rPr>
               <w:t xml:space="preserve"> </w:t>
             </w:r>
@@ -4073,7 +4512,6 @@
                 <w:sz w:val="24"/>
                 <w:u w:val="single" w:color="000000"/>
               </w:rPr>
-              <w:lastRenderedPageBreak/>
               <w:t>WEEK 8</w:t>
             </w:r>
             <w:r>
@@ -4169,14 +4607,7 @@
                 <w:sz w:val="24"/>
                 <w:shd w:val="clear" w:color="auto" w:fill="F3F3F3"/>
               </w:rPr>
-              <w:t>Writing final project report</w:t>
-            </w:r>
-            <w:r>
-              <w:rPr>
-                <w:rFonts w:ascii="Times New Roman" w:eastAsia="Times New Roman" w:hAnsi="Times New Roman" w:cs="Times New Roman"/>
-                <w:sz w:val="24"/>
-              </w:rPr>
-              <w:t xml:space="preserve"> </w:t>
+              <w:t>Preparing Final Presentation</w:t>
             </w:r>
           </w:p>
         </w:tc>
@@ -4202,17 +4633,8 @@
                 <w:b/>
                 <w:sz w:val="24"/>
                 <w:shd w:val="clear" w:color="auto" w:fill="EFEFEF"/>
-                <w:lang w:val="de-DE"/>
-              </w:rPr>
-              <w:t>AB,TB,RW,AR,NG</w:t>
-            </w:r>
-            <w:r>
-              <w:rPr>
-                <w:rFonts w:ascii="Times New Roman" w:eastAsia="Times New Roman" w:hAnsi="Times New Roman" w:cs="Times New Roman"/>
-                <w:sz w:val="24"/>
-                <w:lang w:val="de-DE"/>
-              </w:rPr>
-              <w:t xml:space="preserve"> </w:t>
+              </w:rPr>
+              <w:t>NG, AR</w:t>
             </w:r>
           </w:p>
         </w:tc>
@@ -4331,7 +4753,7 @@
                 <w:sz w:val="24"/>
                 <w:shd w:val="clear" w:color="auto" w:fill="F3F3F3"/>
               </w:rPr>
-              <w:t>Preparing Final Presentation</w:t>
+              <w:t>Improving Final project report</w:t>
             </w:r>
           </w:p>
         </w:tc>
@@ -4360,8 +4782,9 @@
                 <w:b/>
                 <w:sz w:val="24"/>
                 <w:shd w:val="clear" w:color="auto" w:fill="EFEFEF"/>
-              </w:rPr>
-              <w:t>NG, AR</w:t>
+                <w:lang w:val="de-DE"/>
+              </w:rPr>
+              <w:t>AB,TB,RW,AR,NG</w:t>
             </w:r>
           </w:p>
         </w:tc>
@@ -4411,14 +4834,6 @@
                 <w:shd w:val="clear" w:color="auto" w:fill="F3F3F3"/>
               </w:rPr>
             </w:pPr>
-            <w:r>
-              <w:rPr>
-                <w:rFonts w:ascii="Arial" w:eastAsia="Arial" w:hAnsi="Arial" w:cs="Arial"/>
-                <w:sz w:val="24"/>
-                <w:shd w:val="clear" w:color="auto" w:fill="F3F3F3"/>
-              </w:rPr>
-              <w:t>Improving Final project report</w:t>
-            </w:r>
           </w:p>
         </w:tc>
         <w:tc>
@@ -4441,16 +4856,6 @@
                 <w:lang w:val="de-DE"/>
               </w:rPr>
             </w:pPr>
-            <w:r>
-              <w:rPr>
-                <w:rFonts w:ascii="Arial" w:eastAsia="Arial" w:hAnsi="Arial" w:cs="Arial"/>
-                <w:b/>
-                <w:sz w:val="24"/>
-                <w:shd w:val="clear" w:color="auto" w:fill="EFEFEF"/>
-                <w:lang w:val="de-DE"/>
-              </w:rPr>
-              <w:t>AB,TB,RW,AR,NG</w:t>
-            </w:r>
           </w:p>
         </w:tc>
       </w:tr>

</xml_diff>

<commit_message>
Adding deliverables and worklog(NG,AR,RBW)
</commit_message>
<xml_diff>
--- a/Delieverables/Milestones_updated.docx
+++ b/Delieverables/Milestones_updated.docx
@@ -1,6 +1,6 @@
 
 <file path=word/document.xml><?xml version="1.0" encoding="utf-8"?>
-<w:document xmlns:wpc="http://schemas.microsoft.com/office/word/2010/wordprocessingCanvas" xmlns:mc="http://schemas.openxmlformats.org/markup-compatibility/2006" xmlns:o="urn:schemas-microsoft-com:office:office" xmlns:r="http://schemas.openxmlformats.org/officeDocument/2006/relationships" xmlns:m="http://schemas.openxmlformats.org/officeDocument/2006/math" xmlns:v="urn:schemas-microsoft-com:vml" xmlns:wp14="http://schemas.microsoft.com/office/word/2010/wordprocessingDrawing" xmlns:wp="http://schemas.openxmlformats.org/drawingml/2006/wordprocessingDrawing" xmlns:w10="urn:schemas-microsoft-com:office:word" xmlns:w="http://schemas.openxmlformats.org/wordprocessingml/2006/main" xmlns:w14="http://schemas.microsoft.com/office/word/2010/wordml" xmlns:w15="http://schemas.microsoft.com/office/word/2012/wordml" xmlns:wpg="http://schemas.microsoft.com/office/word/2010/wordprocessingGroup" xmlns:wpi="http://schemas.microsoft.com/office/word/2010/wordprocessingInk" xmlns:wne="http://schemas.microsoft.com/office/word/2006/wordml" xmlns:wps="http://schemas.microsoft.com/office/word/2010/wordprocessingShape" mc:Ignorable="w14 w15 wp14">
+<w:document xmlns:wpc="http://schemas.microsoft.com/office/word/2010/wordprocessingCanvas" xmlns:cx="http://schemas.microsoft.com/office/drawing/2014/chartex" xmlns:cx1="http://schemas.microsoft.com/office/drawing/2015/9/8/chartex" xmlns:mc="http://schemas.openxmlformats.org/markup-compatibility/2006" xmlns:o="urn:schemas-microsoft-com:office:office" xmlns:r="http://schemas.openxmlformats.org/officeDocument/2006/relationships" xmlns:m="http://schemas.openxmlformats.org/officeDocument/2006/math" xmlns:v="urn:schemas-microsoft-com:vml" xmlns:wp14="http://schemas.microsoft.com/office/word/2010/wordprocessingDrawing" xmlns:wp="http://schemas.openxmlformats.org/drawingml/2006/wordprocessingDrawing" xmlns:w10="urn:schemas-microsoft-com:office:word" xmlns:w="http://schemas.openxmlformats.org/wordprocessingml/2006/main" xmlns:w14="http://schemas.microsoft.com/office/word/2010/wordml" xmlns:w15="http://schemas.microsoft.com/office/word/2012/wordml" xmlns:w16se="http://schemas.microsoft.com/office/word/2015/wordml/symex" xmlns:wpg="http://schemas.microsoft.com/office/word/2010/wordprocessingGroup" xmlns:wpi="http://schemas.microsoft.com/office/word/2010/wordprocessingInk" xmlns:wne="http://schemas.microsoft.com/office/word/2006/wordml" xmlns:wps="http://schemas.microsoft.com/office/word/2010/wordprocessingShape" mc:Ignorable="w14 w15 w16se wp14">
   <w:body>
     <w:p>
       <w:pPr>
@@ -2550,6 +2550,7 @@
             <w:r>
               <w:rPr>
                 <w:noProof/>
+                <w:lang w:val="en-US" w:eastAsia="en-US"/>
               </w:rPr>
               <mc:AlternateContent>
                 <mc:Choice Requires="wpg">
@@ -3128,7 +3129,23 @@
                 <w:b/>
                 <w:sz w:val="24"/>
               </w:rPr>
-              <w:t>AR,NG</w:t>
+              <w:t>AR,</w:t>
+            </w:r>
+            <w:r>
+              <w:rPr>
+                <w:rFonts w:ascii="Arial" w:eastAsia="Arial" w:hAnsi="Arial" w:cs="Arial"/>
+                <w:b/>
+                <w:sz w:val="24"/>
+              </w:rPr>
+              <w:t>RBW,</w:t>
+            </w:r>
+            <w:r>
+              <w:rPr>
+                <w:rFonts w:ascii="Arial" w:eastAsia="Arial" w:hAnsi="Arial" w:cs="Arial"/>
+                <w:b/>
+                <w:sz w:val="24"/>
+              </w:rPr>
+              <w:t>NG</w:t>
             </w:r>
           </w:p>
         </w:tc>
@@ -3288,16 +3305,9 @@
                 <w:rFonts w:ascii="Arial" w:eastAsia="Arial" w:hAnsi="Arial" w:cs="Arial"/>
                 <w:b/>
                 <w:sz w:val="24"/>
-              </w:rPr>
-              <w:t>TB</w:t>
-            </w:r>
-            <w:r>
-              <w:rPr>
-                <w:rFonts w:ascii="Arial" w:eastAsia="Arial" w:hAnsi="Arial" w:cs="Arial"/>
-                <w:b/>
-                <w:sz w:val="24"/>
-              </w:rPr>
-              <w:t>, AB</w:t>
+                <w:lang w:val="de-DE"/>
+              </w:rPr>
+              <w:t>TB, NG, AR, RBW, AB</w:t>
             </w:r>
           </w:p>
         </w:tc>
@@ -3352,6 +3362,7 @@
             <w:r>
               <w:rPr>
                 <w:noProof/>
+                <w:lang w:val="en-US" w:eastAsia="en-US"/>
               </w:rPr>
               <mc:AlternateContent>
                 <mc:Choice Requires="wpg">
@@ -4038,34 +4049,7 @@
                 <w:sz w:val="24"/>
                 <w:shd w:val="clear" w:color="auto" w:fill="EFEFEF"/>
               </w:rPr>
-              <w:t>AR</w:t>
-            </w:r>
-            <w:r>
-              <w:rPr>
-                <w:rFonts w:ascii="Arial" w:eastAsia="Arial" w:hAnsi="Arial" w:cs="Arial"/>
-                <w:b/>
-                <w:sz w:val="24"/>
-                <w:shd w:val="clear" w:color="auto" w:fill="EFEFEF"/>
-              </w:rPr>
-              <w:t>,</w:t>
-            </w:r>
-            <w:r>
-              <w:rPr>
-                <w:rFonts w:ascii="Arial" w:eastAsia="Arial" w:hAnsi="Arial" w:cs="Arial"/>
-                <w:b/>
-                <w:sz w:val="24"/>
-                <w:shd w:val="clear" w:color="auto" w:fill="EFEFEF"/>
-              </w:rPr>
-              <w:t>NG,AB,</w:t>
-            </w:r>
-            <w:r>
-              <w:rPr>
-                <w:rFonts w:ascii="Arial" w:eastAsia="Arial" w:hAnsi="Arial" w:cs="Arial"/>
-                <w:b/>
-                <w:sz w:val="24"/>
-                <w:shd w:val="clear" w:color="auto" w:fill="EFEFEF"/>
-              </w:rPr>
-              <w:t>TB,RW</w:t>
+              <w:t>AR,NG</w:t>
             </w:r>
           </w:p>
         </w:tc>
@@ -4100,21 +4084,18 @@
             </w:tcBorders>
           </w:tcPr>
           <w:p>
-            <w:r>
-              <w:rPr>
-                <w:rFonts w:ascii="Arial" w:eastAsia="Arial" w:hAnsi="Arial" w:cs="Arial"/>
-                <w:sz w:val="24"/>
-              </w:rPr>
-              <w:t>Meeting with Dr. Margaret-Anne Storey to check individual work on the proje</w:t>
-            </w:r>
-            <w:bookmarkStart w:id="0" w:name="_GoBack"/>
-            <w:bookmarkEnd w:id="0"/>
-            <w:r>
-              <w:rPr>
-                <w:rFonts w:ascii="Arial" w:eastAsia="Arial" w:hAnsi="Arial" w:cs="Arial"/>
-                <w:sz w:val="24"/>
-              </w:rPr>
-              <w:t>ct, general progress and feedback.</w:t>
+            <w:pPr>
+              <w:rPr>
+                <w:strike/>
+              </w:rPr>
+            </w:pPr>
+            <w:r>
+              <w:rPr>
+                <w:rFonts w:ascii="Arial" w:eastAsia="Arial" w:hAnsi="Arial" w:cs="Arial"/>
+                <w:strike/>
+                <w:sz w:val="24"/>
+              </w:rPr>
+              <w:t>Meeting with Dr. Margaret-Anne Storey to check individual work on the project, general progress and feedback.</w:t>
             </w:r>
           </w:p>
         </w:tc>
@@ -4137,7 +4118,27 @@
                 <w:shd w:val="clear" w:color="auto" w:fill="EFEFEF"/>
                 <w:lang w:val="de-DE"/>
               </w:rPr>
-              <w:t>AB,TB,RW,AR,NG</w:t>
+              <w:t>AB,TB,R</w:t>
+            </w:r>
+            <w:r>
+              <w:rPr>
+                <w:rFonts w:ascii="Arial" w:eastAsia="Arial" w:hAnsi="Arial" w:cs="Arial"/>
+                <w:b/>
+                <w:sz w:val="24"/>
+                <w:shd w:val="clear" w:color="auto" w:fill="EFEFEF"/>
+                <w:lang w:val="de-DE"/>
+              </w:rPr>
+              <w:t>B</w:t>
+            </w:r>
+            <w:r>
+              <w:rPr>
+                <w:rFonts w:ascii="Arial" w:eastAsia="Arial" w:hAnsi="Arial" w:cs="Arial"/>
+                <w:b/>
+                <w:sz w:val="24"/>
+                <w:shd w:val="clear" w:color="auto" w:fill="EFEFEF"/>
+                <w:lang w:val="de-DE"/>
+              </w:rPr>
+              <w:t>W,AR,NG</w:t>
             </w:r>
           </w:p>
         </w:tc>
@@ -4211,9 +4212,15 @@
                   <w:shd w:val="clear" w:color="auto" w:fill="F3F3F3"/>
                 </w:tcPr>
                 <w:p>
+                  <w:pPr>
+                    <w:rPr>
+                      <w:strike/>
+                    </w:rPr>
+                  </w:pPr>
                   <w:r>
                     <w:rPr>
                       <w:rFonts w:ascii="Arial" w:eastAsia="Arial" w:hAnsi="Arial" w:cs="Arial"/>
+                      <w:strike/>
                       <w:sz w:val="24"/>
                     </w:rPr>
                     <w:t xml:space="preserve">Work on recommendations from the </w:t>
@@ -4237,9 +4244,15 @@
                   <w:shd w:val="clear" w:color="auto" w:fill="F3F3F3"/>
                 </w:tcPr>
                 <w:p>
+                  <w:pPr>
+                    <w:rPr>
+                      <w:strike/>
+                    </w:rPr>
+                  </w:pPr>
                   <w:r>
                     <w:rPr>
                       <w:rFonts w:ascii="Arial" w:eastAsia="Arial" w:hAnsi="Arial" w:cs="Arial"/>
+                      <w:strike/>
                       <w:sz w:val="24"/>
                     </w:rPr>
                     <w:t>interim project resented</w:t>
@@ -4257,9 +4270,15 @@
                   </w:tcBorders>
                 </w:tcPr>
                 <w:p>
+                  <w:pPr>
+                    <w:rPr>
+                      <w:strike/>
+                    </w:rPr>
+                  </w:pPr>
                   <w:r>
                     <w:rPr>
                       <w:rFonts w:ascii="Times New Roman" w:eastAsia="Times New Roman" w:hAnsi="Times New Roman" w:cs="Times New Roman"/>
+                      <w:strike/>
                       <w:sz w:val="24"/>
                     </w:rPr>
                     <w:t xml:space="preserve"> </w:t>
@@ -4271,12 +4290,16 @@
           <w:p>
             <w:pPr>
               <w:ind w:left="-3687" w:right="730"/>
-            </w:pPr>
-          </w:p>
-          <w:p>
-            <w:pPr>
-              <w:rPr>
-                <w:rFonts w:ascii="Arial" w:eastAsia="Arial" w:hAnsi="Arial" w:cs="Arial"/>
+              <w:rPr>
+                <w:strike/>
+              </w:rPr>
+            </w:pPr>
+          </w:p>
+          <w:p>
+            <w:pPr>
+              <w:rPr>
+                <w:rFonts w:ascii="Arial" w:eastAsia="Arial" w:hAnsi="Arial" w:cs="Arial"/>
+                <w:strike/>
                 <w:sz w:val="24"/>
               </w:rPr>
             </w:pPr>
@@ -4352,6 +4375,7 @@
                 <w:sz w:val="24"/>
                 <w:u w:val="single" w:color="000000"/>
               </w:rPr>
+              <w:lastRenderedPageBreak/>
               <w:t>WEEK 7</w:t>
             </w:r>
             <w:r>
@@ -4429,9 +4453,15 @@
             </w:tcBorders>
           </w:tcPr>
           <w:p>
-            <w:r>
-              <w:rPr>
-                <w:rFonts w:ascii="Arial" w:eastAsia="Arial" w:hAnsi="Arial" w:cs="Arial"/>
+            <w:pPr>
+              <w:rPr>
+                <w:strike/>
+              </w:rPr>
+            </w:pPr>
+            <w:r>
+              <w:rPr>
+                <w:rFonts w:ascii="Arial" w:eastAsia="Arial" w:hAnsi="Arial" w:cs="Arial"/>
+                <w:strike/>
                 <w:sz w:val="24"/>
                 <w:shd w:val="clear" w:color="auto" w:fill="F3F3F3"/>
               </w:rPr>
@@ -4440,6 +4470,7 @@
             <w:r>
               <w:rPr>
                 <w:rFonts w:ascii="Times New Roman" w:eastAsia="Times New Roman" w:hAnsi="Times New Roman" w:cs="Times New Roman"/>
+                <w:strike/>
                 <w:sz w:val="24"/>
               </w:rPr>
               <w:t xml:space="preserve"> </w:t>
@@ -4465,7 +4496,27 @@
                 <w:shd w:val="clear" w:color="auto" w:fill="EFEFEF"/>
                 <w:lang w:val="de-DE"/>
               </w:rPr>
-              <w:t>AB,TB,RW,AR,NG</w:t>
+              <w:t>AB,TB,R</w:t>
+            </w:r>
+            <w:r>
+              <w:rPr>
+                <w:rFonts w:ascii="Arial" w:eastAsia="Arial" w:hAnsi="Arial" w:cs="Arial"/>
+                <w:b/>
+                <w:sz w:val="24"/>
+                <w:shd w:val="clear" w:color="auto" w:fill="EFEFEF"/>
+                <w:lang w:val="de-DE"/>
+              </w:rPr>
+              <w:t>B</w:t>
+            </w:r>
+            <w:r>
+              <w:rPr>
+                <w:rFonts w:ascii="Arial" w:eastAsia="Arial" w:hAnsi="Arial" w:cs="Arial"/>
+                <w:b/>
+                <w:sz w:val="24"/>
+                <w:shd w:val="clear" w:color="auto" w:fill="EFEFEF"/>
+                <w:lang w:val="de-DE"/>
+              </w:rPr>
+              <w:t>W,AR,NG</w:t>
             </w:r>
             <w:r>
               <w:rPr>
@@ -4599,9 +4650,15 @@
             </w:tcBorders>
           </w:tcPr>
           <w:p>
-            <w:r>
-              <w:rPr>
-                <w:rFonts w:ascii="Arial" w:eastAsia="Arial" w:hAnsi="Arial" w:cs="Arial"/>
+            <w:pPr>
+              <w:rPr>
+                <w:strike/>
+              </w:rPr>
+            </w:pPr>
+            <w:r>
+              <w:rPr>
+                <w:rFonts w:ascii="Arial" w:eastAsia="Arial" w:hAnsi="Arial" w:cs="Arial"/>
+                <w:strike/>
                 <w:sz w:val="24"/>
                 <w:shd w:val="clear" w:color="auto" w:fill="F3F3F3"/>
               </w:rPr>
@@ -4630,10 +4687,12 @@
                 <w:rFonts w:ascii="Arial" w:eastAsia="Arial" w:hAnsi="Arial" w:cs="Arial"/>
                 <w:b/>
                 <w:sz w:val="24"/>
-                <w:shd w:val="clear" w:color="auto" w:fill="EFEFEF"/>
-              </w:rPr>
-              <w:t>NG, AR</w:t>
-            </w:r>
+                <w:lang w:val="de-DE"/>
+              </w:rPr>
+              <w:t>TB, NG, AR, RBW, AB</w:t>
+            </w:r>
+            <w:bookmarkStart w:id="0" w:name="_GoBack"/>
+            <w:bookmarkEnd w:id="0"/>
           </w:p>
         </w:tc>
       </w:tr>
@@ -4741,6 +4800,7 @@
             <w:pPr>
               <w:rPr>
                 <w:rFonts w:ascii="Arial" w:eastAsia="Arial" w:hAnsi="Arial" w:cs="Arial"/>
+                <w:strike/>
                 <w:sz w:val="24"/>
                 <w:shd w:val="clear" w:color="auto" w:fill="F3F3F3"/>
               </w:rPr>
@@ -4748,6 +4808,7 @@
             <w:r>
               <w:rPr>
                 <w:rFonts w:ascii="Arial" w:eastAsia="Arial" w:hAnsi="Arial" w:cs="Arial"/>
+                <w:strike/>
                 <w:sz w:val="24"/>
                 <w:shd w:val="clear" w:color="auto" w:fill="F3F3F3"/>
               </w:rPr>
@@ -4782,7 +4843,37 @@
                 <w:shd w:val="clear" w:color="auto" w:fill="EFEFEF"/>
                 <w:lang w:val="de-DE"/>
               </w:rPr>
-              <w:t>AB,TB,RW,AR,NG</w:t>
+              <w:t>AR,R</w:t>
+            </w:r>
+            <w:r>
+              <w:rPr>
+                <w:rFonts w:ascii="Arial" w:eastAsia="Arial" w:hAnsi="Arial" w:cs="Arial"/>
+                <w:b/>
+                <w:sz w:val="24"/>
+                <w:shd w:val="clear" w:color="auto" w:fill="EFEFEF"/>
+                <w:lang w:val="de-DE"/>
+              </w:rPr>
+              <w:t>B</w:t>
+            </w:r>
+            <w:r>
+              <w:rPr>
+                <w:rFonts w:ascii="Arial" w:eastAsia="Arial" w:hAnsi="Arial" w:cs="Arial"/>
+                <w:b/>
+                <w:sz w:val="24"/>
+                <w:shd w:val="clear" w:color="auto" w:fill="EFEFEF"/>
+                <w:lang w:val="de-DE"/>
+              </w:rPr>
+              <w:t>W,</w:t>
+            </w:r>
+            <w:r>
+              <w:rPr>
+                <w:rFonts w:ascii="Arial" w:eastAsia="Arial" w:hAnsi="Arial" w:cs="Arial"/>
+                <w:b/>
+                <w:sz w:val="24"/>
+                <w:shd w:val="clear" w:color="auto" w:fill="EFEFEF"/>
+                <w:lang w:val="de-DE"/>
+              </w:rPr>
+              <w:t>NG</w:t>
             </w:r>
           </w:p>
         </w:tc>
@@ -4883,7 +4974,7 @@
 </file>
 
 <file path=word/numbering.xml><?xml version="1.0" encoding="utf-8"?>
-<w:numbering xmlns:wpc="http://schemas.microsoft.com/office/word/2010/wordprocessingCanvas" xmlns:mc="http://schemas.openxmlformats.org/markup-compatibility/2006" xmlns:o="urn:schemas-microsoft-com:office:office" xmlns:r="http://schemas.openxmlformats.org/officeDocument/2006/relationships" xmlns:m="http://schemas.openxmlformats.org/officeDocument/2006/math" xmlns:v="urn:schemas-microsoft-com:vml" xmlns:wp14="http://schemas.microsoft.com/office/word/2010/wordprocessingDrawing" xmlns:wp="http://schemas.openxmlformats.org/drawingml/2006/wordprocessingDrawing" xmlns:w10="urn:schemas-microsoft-com:office:word" xmlns:w="http://schemas.openxmlformats.org/wordprocessingml/2006/main" xmlns:w14="http://schemas.microsoft.com/office/word/2010/wordml" xmlns:w15="http://schemas.microsoft.com/office/word/2012/wordml" xmlns:wpg="http://schemas.microsoft.com/office/word/2010/wordprocessingGroup" xmlns:wpi="http://schemas.microsoft.com/office/word/2010/wordprocessingInk" xmlns:wne="http://schemas.microsoft.com/office/word/2006/wordml" xmlns:wps="http://schemas.microsoft.com/office/word/2010/wordprocessingShape" mc:Ignorable="w14 w15 wp14">
+<w:numbering xmlns:wpc="http://schemas.microsoft.com/office/word/2010/wordprocessingCanvas" xmlns:cx="http://schemas.microsoft.com/office/drawing/2014/chartex" xmlns:cx1="http://schemas.microsoft.com/office/drawing/2015/9/8/chartex" xmlns:mc="http://schemas.openxmlformats.org/markup-compatibility/2006" xmlns:o="urn:schemas-microsoft-com:office:office" xmlns:r="http://schemas.openxmlformats.org/officeDocument/2006/relationships" xmlns:m="http://schemas.openxmlformats.org/officeDocument/2006/math" xmlns:v="urn:schemas-microsoft-com:vml" xmlns:wp14="http://schemas.microsoft.com/office/word/2010/wordprocessingDrawing" xmlns:wp="http://schemas.openxmlformats.org/drawingml/2006/wordprocessingDrawing" xmlns:w10="urn:schemas-microsoft-com:office:word" xmlns:w="http://schemas.openxmlformats.org/wordprocessingml/2006/main" xmlns:w14="http://schemas.microsoft.com/office/word/2010/wordml" xmlns:w15="http://schemas.microsoft.com/office/word/2012/wordml" xmlns:w16se="http://schemas.microsoft.com/office/word/2015/wordml/symex" xmlns:wpg="http://schemas.microsoft.com/office/word/2010/wordprocessingGroup" xmlns:wpi="http://schemas.microsoft.com/office/word/2010/wordprocessingInk" xmlns:wne="http://schemas.microsoft.com/office/word/2006/wordml" xmlns:wps="http://schemas.microsoft.com/office/word/2010/wordprocessingShape" mc:Ignorable="w14 w15 w16se wp14">
   <w:abstractNum w:abstractNumId="0" w15:restartNumberingAfterBreak="0">
     <w:nsid w:val="126C6C53"/>
     <w:multiLevelType w:val="hybridMultilevel"/>
@@ -5103,7 +5194,7 @@
 </file>
 
 <file path=word/styles.xml><?xml version="1.0" encoding="utf-8"?>
-<w:styles xmlns:mc="http://schemas.openxmlformats.org/markup-compatibility/2006" xmlns:r="http://schemas.openxmlformats.org/officeDocument/2006/relationships" xmlns:w="http://schemas.openxmlformats.org/wordprocessingml/2006/main" xmlns:w14="http://schemas.microsoft.com/office/word/2010/wordml" xmlns:w15="http://schemas.microsoft.com/office/word/2012/wordml" mc:Ignorable="w14 w15">
+<w:styles xmlns:mc="http://schemas.openxmlformats.org/markup-compatibility/2006" xmlns:r="http://schemas.openxmlformats.org/officeDocument/2006/relationships" xmlns:w="http://schemas.openxmlformats.org/wordprocessingml/2006/main" xmlns:w14="http://schemas.microsoft.com/office/word/2010/wordml" xmlns:w15="http://schemas.microsoft.com/office/word/2012/wordml" xmlns:w16se="http://schemas.microsoft.com/office/word/2015/wordml/symex" mc:Ignorable="w14 w15 w16se">
   <w:docDefaults>
     <w:rPrDefault>
       <w:rPr>

</xml_diff>